<commit_message>
Avancée dossier de conception
</commit_message>
<xml_diff>
--- a/RendusTemporaires/Dossier de conception.docx
+++ b/RendusTemporaires/Dossier de conception.docx
@@ -56,6 +56,13 @@
           <w:numId w:val="0"/>
         </w:numPr>
       </w:pPr>
+    </w:p>
+    <w:p>
+      <w:pPr>
+        <w:rPr>
+          <w:lang w:eastAsia="fr-FR"/>
+        </w:rPr>
+      </w:pPr>
       <w:r>
         <w:rPr>
           <w:noProof/>
@@ -64,19 +71,19 @@
           <wp:anchor distT="0" distB="0" distL="114300" distR="114300" simplePos="0" relativeHeight="251659264" behindDoc="1" locked="0" layoutInCell="1" allowOverlap="1">
             <wp:simplePos x="0" y="0"/>
             <wp:positionH relativeFrom="column">
-              <wp:posOffset>1152454</wp:posOffset>
+              <wp:posOffset>3493770</wp:posOffset>
             </wp:positionH>
             <wp:positionV relativeFrom="paragraph">
-              <wp:posOffset>567342</wp:posOffset>
+              <wp:posOffset>13970</wp:posOffset>
             </wp:positionV>
-            <wp:extent cx="2898140" cy="2898140"/>
+            <wp:extent cx="2346960" cy="2346960"/>
             <wp:effectExtent l="0" t="0" r="0" b="0"/>
             <wp:wrapTight wrapText="bothSides">
               <wp:wrapPolygon edited="0">
                 <wp:start x="0" y="0"/>
-                <wp:lineTo x="0" y="20871"/>
-                <wp:lineTo x="21439" y="20871"/>
-                <wp:lineTo x="21439" y="0"/>
+                <wp:lineTo x="0" y="20864"/>
+                <wp:lineTo x="21390" y="20864"/>
+                <wp:lineTo x="21390" y="0"/>
                 <wp:lineTo x="0" y="0"/>
               </wp:wrapPolygon>
             </wp:wrapTight>
@@ -109,7 +116,7 @@
                   <pic:spPr bwMode="auto">
                     <a:xfrm>
                       <a:off x="0" y="0"/>
-                      <a:ext cx="2898140" cy="2898140"/>
+                      <a:ext cx="2346960" cy="2346960"/>
                     </a:xfrm>
                     <a:prstGeom prst="rect">
                       <a:avLst/>
@@ -138,6 +145,84 @@
           <w:lang w:eastAsia="fr-FR"/>
         </w:rPr>
       </w:pPr>
+      <w:r>
+        <w:rPr>
+          <w:noProof/>
+        </w:rPr>
+        <w:drawing>
+          <wp:anchor distT="0" distB="0" distL="114300" distR="114300" simplePos="0" relativeHeight="251660288" behindDoc="1" locked="0" layoutInCell="1" allowOverlap="1">
+            <wp:simplePos x="0" y="0"/>
+            <wp:positionH relativeFrom="column">
+              <wp:posOffset>-504332</wp:posOffset>
+            </wp:positionH>
+            <wp:positionV relativeFrom="paragraph">
+              <wp:posOffset>355951</wp:posOffset>
+            </wp:positionV>
+            <wp:extent cx="3712191" cy="1143283"/>
+            <wp:effectExtent l="0" t="0" r="0" b="0"/>
+            <wp:wrapTight wrapText="bothSides">
+              <wp:wrapPolygon edited="0">
+                <wp:start x="2328" y="1800"/>
+                <wp:lineTo x="887" y="5040"/>
+                <wp:lineTo x="554" y="6120"/>
+                <wp:lineTo x="554" y="19440"/>
+                <wp:lineTo x="4989" y="19440"/>
+                <wp:lineTo x="5100" y="18000"/>
+                <wp:lineTo x="4213" y="16560"/>
+                <wp:lineTo x="1441" y="14040"/>
+                <wp:lineTo x="20732" y="13680"/>
+                <wp:lineTo x="21064" y="10800"/>
+                <wp:lineTo x="17849" y="7920"/>
+                <wp:lineTo x="12084" y="5400"/>
+                <wp:lineTo x="5987" y="1800"/>
+                <wp:lineTo x="2328" y="1800"/>
+              </wp:wrapPolygon>
+            </wp:wrapTight>
+            <wp:docPr id="3" name="Image 3" descr="Résultat de recherche d'images pour &quot;BDE CESI&quot;"/>
+            <wp:cNvGraphicFramePr>
+              <a:graphicFrameLocks xmlns:a="http://schemas.openxmlformats.org/drawingml/2006/main" noChangeAspect="1"/>
+            </wp:cNvGraphicFramePr>
+            <a:graphic xmlns:a="http://schemas.openxmlformats.org/drawingml/2006/main">
+              <a:graphicData uri="http://schemas.openxmlformats.org/drawingml/2006/picture">
+                <pic:pic xmlns:pic="http://schemas.openxmlformats.org/drawingml/2006/picture">
+                  <pic:nvPicPr>
+                    <pic:cNvPr id="0" name="Picture 4" descr="Résultat de recherche d'images pour &quot;BDE CESI&quot;"/>
+                    <pic:cNvPicPr>
+                      <a:picLocks noChangeAspect="1" noChangeArrowheads="1"/>
+                    </pic:cNvPicPr>
+                  </pic:nvPicPr>
+                  <pic:blipFill>
+                    <a:blip r:embed="rId9" cstate="print">
+                      <a:extLst>
+                        <a:ext uri="{28A0092B-C50C-407E-A947-70E740481C1C}">
+                          <a14:useLocalDpi xmlns:a14="http://schemas.microsoft.com/office/drawing/2010/main" val="0"/>
+                        </a:ext>
+                      </a:extLst>
+                    </a:blip>
+                    <a:srcRect/>
+                    <a:stretch>
+                      <a:fillRect/>
+                    </a:stretch>
+                  </pic:blipFill>
+                  <pic:spPr bwMode="auto">
+                    <a:xfrm>
+                      <a:off x="0" y="0"/>
+                      <a:ext cx="3712191" cy="1143283"/>
+                    </a:xfrm>
+                    <a:prstGeom prst="rect">
+                      <a:avLst/>
+                    </a:prstGeom>
+                    <a:noFill/>
+                    <a:ln>
+                      <a:noFill/>
+                    </a:ln>
+                  </pic:spPr>
+                </pic:pic>
+              </a:graphicData>
+            </a:graphic>
+          </wp:anchor>
+        </w:drawing>
+      </w:r>
     </w:p>
     <w:p>
       <w:pPr>
@@ -166,15 +251,6 @@
           <w:lang w:eastAsia="fr-FR"/>
         </w:rPr>
       </w:pPr>
-    </w:p>
-    <w:p>
-      <w:pPr>
-        <w:rPr>
-          <w:lang w:eastAsia="fr-FR"/>
-        </w:rPr>
-      </w:pPr>
-      <w:bookmarkStart w:id="1" w:name="_GoBack"/>
-      <w:bookmarkEnd w:id="1"/>
     </w:p>
     <w:p>
       <w:pPr>
@@ -822,97 +898,146 @@
       <w:pPr>
         <w:pStyle w:val="Titre1"/>
       </w:pPr>
-      <w:bookmarkStart w:id="2" w:name="_Toc535415253"/>
-      <w:bookmarkStart w:id="3" w:name="_Toc535415302"/>
+      <w:bookmarkStart w:id="1" w:name="_Toc535415253"/>
+      <w:bookmarkStart w:id="2" w:name="_Toc535415302"/>
       <w:r>
         <w:t xml:space="preserve"> </w:t>
       </w:r>
-      <w:bookmarkStart w:id="4" w:name="_Toc535415708"/>
+      <w:bookmarkStart w:id="3" w:name="_Toc535415708"/>
       <w:r>
         <w:t>Projet</w:t>
       </w:r>
+      <w:bookmarkEnd w:id="1"/>
       <w:bookmarkEnd w:id="2"/>
       <w:bookmarkEnd w:id="3"/>
-      <w:bookmarkEnd w:id="4"/>
     </w:p>
     <w:p/>
     <w:p>
-      <w:pPr>
-        <w:rPr>
-          <w:u w:val="single"/>
-        </w:rPr>
-      </w:pPr>
       <w:r>
         <w:rPr>
           <w:u w:val="single"/>
         </w:rPr>
         <w:t>Description :</w:t>
       </w:r>
-    </w:p>
-    <w:p>
-      <w:r>
-        <w:t xml:space="preserve">Utilisateurs : </w:t>
-      </w:r>
-    </w:p>
-    <w:p>
-      <w:r>
-        <w:t xml:space="preserve">Type :   </w:t>
-      </w:r>
-    </w:p>
-    <w:p>
-      <w:r>
-        <w:t xml:space="preserve">Date de Livraison souhaitée : </w:t>
+      <w:r>
+        <w:t xml:space="preserve"> Nous avons reçu la charge de créer et mettre en place le nouveau site des BDE CESI. Il reposera sur un système d’inscription et de connexion et permettra aux membres du BDE d’administrer des évènements, une boîte à idées, et une boutique.</w:t>
       </w:r>
     </w:p>
     <w:p/>
     <w:p>
+      <w:r>
+        <w:rPr>
+          <w:u w:val="single"/>
+        </w:rPr>
+        <w:t>Utilisateurs</w:t>
+      </w:r>
+      <w:r>
+        <w:rPr>
+          <w:u w:val="single"/>
+        </w:rPr>
+        <w:t> </w:t>
+      </w:r>
+      <w:r>
+        <w:t>:</w:t>
+      </w:r>
+    </w:p>
+    <w:p>
+      <w:r>
+        <w:t xml:space="preserve">Les </w:t>
+      </w:r>
+      <w:proofErr w:type="spellStart"/>
+      <w:r>
+        <w:t>BDEs</w:t>
+      </w:r>
+      <w:proofErr w:type="spellEnd"/>
+    </w:p>
+    <w:p>
+      <w:r>
+        <w:t>Les employés du CESI chargés de superviser le site</w:t>
+      </w:r>
+    </w:p>
+    <w:p>
+      <w:r>
+        <w:t>Les visiteurs</w:t>
+      </w:r>
+    </w:p>
+    <w:p/>
+    <w:p>
+      <w:pPr>
+        <w:rPr>
+          <w:u w:val="single"/>
+        </w:rPr>
+      </w:pPr>
+      <w:r>
+        <w:rPr>
+          <w:u w:val="single"/>
+        </w:rPr>
+        <w:t xml:space="preserve">Type : </w:t>
+      </w:r>
+    </w:p>
+    <w:p>
+      <w:r>
+        <w:t>Site WEB</w:t>
+      </w:r>
+    </w:p>
+    <w:p>
+      <w:r>
+        <w:rPr>
+          <w:u w:val="single"/>
+        </w:rPr>
+        <w:t>Date de Livraison souhaitée :</w:t>
+      </w:r>
+      <w:r>
+        <w:t xml:space="preserve"> 30/01/2019</w:t>
+      </w:r>
+    </w:p>
+    <w:p/>
+    <w:p>
       <w:pPr>
         <w:pStyle w:val="Titre1"/>
       </w:pPr>
-      <w:bookmarkStart w:id="5" w:name="_Toc535415254"/>
-      <w:bookmarkStart w:id="6" w:name="_Toc535415303"/>
-      <w:bookmarkStart w:id="7" w:name="_Toc535415709"/>
+      <w:bookmarkStart w:id="4" w:name="_Toc535415254"/>
+      <w:bookmarkStart w:id="5" w:name="_Toc535415303"/>
+      <w:bookmarkStart w:id="6" w:name="_Toc535415709"/>
       <w:r>
         <w:t>Équipe</w:t>
       </w:r>
+      <w:bookmarkEnd w:id="4"/>
       <w:bookmarkEnd w:id="5"/>
       <w:bookmarkEnd w:id="6"/>
-      <w:bookmarkEnd w:id="7"/>
     </w:p>
     <w:p/>
     <w:p>
       <w:r>
         <w:t xml:space="preserve">Chef de Projet : </w:t>
       </w:r>
+      <w:r>
+        <w:t>Guillaume Best</w:t>
+      </w:r>
     </w:p>
     <w:p>
       <w:r>
         <w:t xml:space="preserve">Développeurs : </w:t>
       </w:r>
     </w:p>
-    <w:p/>
-    <w:p/>
-    <w:p>
-      <w:pPr>
-        <w:pStyle w:val="Titre1"/>
-      </w:pPr>
-      <w:bookmarkStart w:id="8" w:name="_Toc535415255"/>
-      <w:bookmarkStart w:id="9" w:name="_Toc535415304"/>
-      <w:r>
-        <w:t xml:space="preserve"> </w:t>
-      </w:r>
-      <w:bookmarkStart w:id="10" w:name="_Toc535415710"/>
-      <w:r>
-        <w:t>Planning + WBS :</w:t>
-      </w:r>
-      <w:bookmarkEnd w:id="8"/>
-      <w:bookmarkEnd w:id="9"/>
-      <w:bookmarkEnd w:id="10"/>
-    </w:p>
-    <w:p/>
-    <w:p>
-      <w:r>
-        <w:t xml:space="preserve">WBS : </w:t>
+    <w:p>
+      <w:r>
+        <w:t xml:space="preserve">Louka </w:t>
+      </w:r>
+      <w:proofErr w:type="spellStart"/>
+      <w:r>
+        <w:t>Baldazza</w:t>
+      </w:r>
+      <w:proofErr w:type="spellEnd"/>
+    </w:p>
+    <w:p>
+      <w:r>
+        <w:t>Vincent Onfray</w:t>
+      </w:r>
+    </w:p>
+    <w:p>
+      <w:r>
+        <w:t>Guillaume Best</w:t>
       </w:r>
     </w:p>
     <w:p/>
@@ -920,11 +1045,190 @@
     <w:p/>
     <w:p/>
     <w:p/>
-    <w:p>
-      <w:pPr>
-        <w:pStyle w:val="Titre"/>
-      </w:pPr>
-    </w:p>
+    <w:p/>
+    <w:p/>
+    <w:p>
+      <w:pPr>
+        <w:pStyle w:val="Titre1"/>
+      </w:pPr>
+      <w:bookmarkStart w:id="7" w:name="_Toc535415255"/>
+      <w:bookmarkStart w:id="8" w:name="_Toc535415304"/>
+      <w:r>
+        <w:lastRenderedPageBreak/>
+        <w:t xml:space="preserve"> </w:t>
+      </w:r>
+      <w:bookmarkStart w:id="9" w:name="_Toc535415710"/>
+      <w:r>
+        <w:t>Planning + WBS :</w:t>
+      </w:r>
+      <w:bookmarkEnd w:id="7"/>
+      <w:bookmarkEnd w:id="8"/>
+      <w:bookmarkEnd w:id="9"/>
+    </w:p>
+    <w:p/>
+    <w:p>
+      <w:r>
+        <w:rPr>
+          <w:noProof/>
+        </w:rPr>
+        <w:drawing>
+          <wp:anchor distT="0" distB="0" distL="114300" distR="114300" simplePos="0" relativeHeight="251661312" behindDoc="1" locked="0" layoutInCell="1" allowOverlap="1">
+            <wp:simplePos x="0" y="0"/>
+            <wp:positionH relativeFrom="column">
+              <wp:posOffset>-820420</wp:posOffset>
+            </wp:positionH>
+            <wp:positionV relativeFrom="paragraph">
+              <wp:posOffset>343535</wp:posOffset>
+            </wp:positionV>
+            <wp:extent cx="7171690" cy="3302635"/>
+            <wp:effectExtent l="0" t="0" r="0" b="0"/>
+            <wp:wrapTight wrapText="bothSides">
+              <wp:wrapPolygon edited="0">
+                <wp:start x="0" y="0"/>
+                <wp:lineTo x="0" y="21430"/>
+                <wp:lineTo x="21516" y="21430"/>
+                <wp:lineTo x="21516" y="0"/>
+                <wp:lineTo x="0" y="0"/>
+              </wp:wrapPolygon>
+            </wp:wrapTight>
+            <wp:docPr id="5" name="Image 5"/>
+            <wp:cNvGraphicFramePr>
+              <a:graphicFrameLocks xmlns:a="http://schemas.openxmlformats.org/drawingml/2006/main" noChangeAspect="1"/>
+            </wp:cNvGraphicFramePr>
+            <a:graphic xmlns:a="http://schemas.openxmlformats.org/drawingml/2006/main">
+              <a:graphicData uri="http://schemas.openxmlformats.org/drawingml/2006/picture">
+                <pic:pic xmlns:pic="http://schemas.openxmlformats.org/drawingml/2006/picture">
+                  <pic:nvPicPr>
+                    <pic:cNvPr id="0" name="Picture 7"/>
+                    <pic:cNvPicPr>
+                      <a:picLocks noChangeAspect="1" noChangeArrowheads="1"/>
+                    </pic:cNvPicPr>
+                  </pic:nvPicPr>
+                  <pic:blipFill>
+                    <a:blip r:embed="rId10">
+                      <a:extLst>
+                        <a:ext uri="{28A0092B-C50C-407E-A947-70E740481C1C}">
+                          <a14:useLocalDpi xmlns:a14="http://schemas.microsoft.com/office/drawing/2010/main" val="0"/>
+                        </a:ext>
+                      </a:extLst>
+                    </a:blip>
+                    <a:srcRect/>
+                    <a:stretch>
+                      <a:fillRect/>
+                    </a:stretch>
+                  </pic:blipFill>
+                  <pic:spPr bwMode="auto">
+                    <a:xfrm>
+                      <a:off x="0" y="0"/>
+                      <a:ext cx="7171690" cy="3302635"/>
+                    </a:xfrm>
+                    <a:prstGeom prst="rect">
+                      <a:avLst/>
+                    </a:prstGeom>
+                    <a:noFill/>
+                    <a:ln>
+                      <a:noFill/>
+                    </a:ln>
+                  </pic:spPr>
+                </pic:pic>
+              </a:graphicData>
+            </a:graphic>
+            <wp14:sizeRelH relativeFrom="margin">
+              <wp14:pctWidth>0</wp14:pctWidth>
+            </wp14:sizeRelH>
+            <wp14:sizeRelV relativeFrom="margin">
+              <wp14:pctHeight>0</wp14:pctHeight>
+            </wp14:sizeRelV>
+          </wp:anchor>
+        </w:drawing>
+      </w:r>
+      <w:r>
+        <w:t xml:space="preserve">WBS : </w:t>
+      </w:r>
+    </w:p>
+    <w:p/>
+    <w:p>
+      <w:r>
+        <w:rPr>
+          <w:noProof/>
+        </w:rPr>
+        <w:drawing>
+          <wp:anchor distT="0" distB="0" distL="114300" distR="114300" simplePos="0" relativeHeight="251662336" behindDoc="1" locked="0" layoutInCell="1" allowOverlap="1">
+            <wp:simplePos x="0" y="0"/>
+            <wp:positionH relativeFrom="column">
+              <wp:posOffset>-359410</wp:posOffset>
+            </wp:positionH>
+            <wp:positionV relativeFrom="paragraph">
+              <wp:posOffset>432435</wp:posOffset>
+            </wp:positionV>
+            <wp:extent cx="6519545" cy="3498215"/>
+            <wp:effectExtent l="0" t="0" r="0" b="6985"/>
+            <wp:wrapTight wrapText="bothSides">
+              <wp:wrapPolygon edited="0">
+                <wp:start x="0" y="0"/>
+                <wp:lineTo x="0" y="21526"/>
+                <wp:lineTo x="21522" y="21526"/>
+                <wp:lineTo x="21522" y="0"/>
+                <wp:lineTo x="0" y="0"/>
+              </wp:wrapPolygon>
+            </wp:wrapTight>
+            <wp:docPr id="6" name="Image 6"/>
+            <wp:cNvGraphicFramePr>
+              <a:graphicFrameLocks xmlns:a="http://schemas.openxmlformats.org/drawingml/2006/main" noChangeAspect="1"/>
+            </wp:cNvGraphicFramePr>
+            <a:graphic xmlns:a="http://schemas.openxmlformats.org/drawingml/2006/main">
+              <a:graphicData uri="http://schemas.openxmlformats.org/drawingml/2006/picture">
+                <pic:pic xmlns:pic="http://schemas.openxmlformats.org/drawingml/2006/picture">
+                  <pic:nvPicPr>
+                    <pic:cNvPr id="0" name="Picture 8"/>
+                    <pic:cNvPicPr>
+                      <a:picLocks noChangeAspect="1" noChangeArrowheads="1"/>
+                    </pic:cNvPicPr>
+                  </pic:nvPicPr>
+                  <pic:blipFill>
+                    <a:blip r:embed="rId11">
+                      <a:extLst>
+                        <a:ext uri="{28A0092B-C50C-407E-A947-70E740481C1C}">
+                          <a14:useLocalDpi xmlns:a14="http://schemas.microsoft.com/office/drawing/2010/main" val="0"/>
+                        </a:ext>
+                      </a:extLst>
+                    </a:blip>
+                    <a:srcRect/>
+                    <a:stretch>
+                      <a:fillRect/>
+                    </a:stretch>
+                  </pic:blipFill>
+                  <pic:spPr bwMode="auto">
+                    <a:xfrm>
+                      <a:off x="0" y="0"/>
+                      <a:ext cx="6519545" cy="3498215"/>
+                    </a:xfrm>
+                    <a:prstGeom prst="rect">
+                      <a:avLst/>
+                    </a:prstGeom>
+                    <a:noFill/>
+                    <a:ln>
+                      <a:noFill/>
+                    </a:ln>
+                  </pic:spPr>
+                </pic:pic>
+              </a:graphicData>
+            </a:graphic>
+            <wp14:sizeRelH relativeFrom="margin">
+              <wp14:pctWidth>0</wp14:pctWidth>
+            </wp14:sizeRelH>
+            <wp14:sizeRelV relativeFrom="margin">
+              <wp14:pctHeight>0</wp14:pctHeight>
+            </wp14:sizeRelV>
+          </wp:anchor>
+        </w:drawing>
+      </w:r>
+      <w:r>
+        <w:t>Diagramme de Gantt :</w:t>
+      </w:r>
+    </w:p>
+    <w:p/>
+    <w:p/>
     <w:p>
       <w:pPr>
         <w:pStyle w:val="Titre"/>
@@ -943,75 +1247,90 @@
       <w:pPr>
         <w:pStyle w:val="Titre1"/>
       </w:pPr>
-      <w:bookmarkStart w:id="11" w:name="_Toc535415256"/>
-      <w:bookmarkStart w:id="12" w:name="_Toc535415305"/>
+      <w:bookmarkStart w:id="10" w:name="_Toc535415256"/>
+      <w:bookmarkStart w:id="11" w:name="_Toc535415305"/>
       <w:r>
         <w:t xml:space="preserve"> </w:t>
       </w:r>
-      <w:bookmarkStart w:id="13" w:name="_Toc535415711"/>
+      <w:bookmarkStart w:id="12" w:name="_Toc535415711"/>
       <w:r>
         <w:t>Charte graphique</w:t>
       </w:r>
+      <w:bookmarkEnd w:id="10"/>
       <w:bookmarkEnd w:id="11"/>
       <w:bookmarkEnd w:id="12"/>
+    </w:p>
+    <w:p/>
+    <w:p>
+      <w:r>
+        <w:t>•    Couleur</w:t>
+      </w:r>
+    </w:p>
+    <w:p>
+      <w:r>
+        <w:tab/>
+      </w:r>
+    </w:p>
+    <w:p>
+      <w:r>
+        <w:t>•    Logo</w:t>
+      </w:r>
+    </w:p>
+    <w:p>
+      <w:r>
+        <w:tab/>
+        <w:t>On emploiera le logo</w:t>
+      </w:r>
+    </w:p>
+    <w:p>
+      <w:r>
+        <w:t>•    Typographie</w:t>
+      </w:r>
+    </w:p>
+    <w:p>
+      <w:pPr>
+        <w:pStyle w:val="Titre1"/>
+      </w:pPr>
+      <w:bookmarkStart w:id="13" w:name="_Toc535415712"/>
+      <w:r>
+        <w:t>Spécificités techniques :</w:t>
+      </w:r>
       <w:bookmarkEnd w:id="13"/>
     </w:p>
-    <w:p/>
-    <w:p>
-      <w:r>
-        <w:t>•    Couleur</w:t>
-      </w:r>
-    </w:p>
-    <w:p>
-      <w:r>
-        <w:t>•    Logo</w:t>
-      </w:r>
-    </w:p>
-    <w:p>
-      <w:r>
-        <w:lastRenderedPageBreak/>
-        <w:t>•    Typographie</w:t>
-      </w:r>
+    <w:p>
+      <w:r>
+        <w:t>•    Zoning</w:t>
+      </w:r>
+    </w:p>
+    <w:p>
+      <w:r>
+        <w:t>•    Concept de navigation</w:t>
+      </w:r>
+    </w:p>
+    <w:p>
+      <w:r>
+        <w:t>•    MCD</w:t>
+      </w:r>
+    </w:p>
+    <w:p>
+      <w:r>
+        <w:t xml:space="preserve">•    </w:t>
+      </w:r>
+      <w:r>
+        <w:t>Procédures stockées et rôle </w:t>
+      </w:r>
+    </w:p>
+    <w:p>
+      <w:r>
+        <w:t xml:space="preserve">•    Architecture du site </w:t>
+      </w:r>
+      <w:bookmarkStart w:id="14" w:name="_GoBack"/>
+      <w:bookmarkEnd w:id="14"/>
     </w:p>
     <w:p>
       <w:pPr>
         <w:pStyle w:val="Titre1"/>
       </w:pPr>
-      <w:bookmarkStart w:id="14" w:name="_Toc535415712"/>
-      <w:r>
-        <w:t>Spécificités techniques :</w:t>
-      </w:r>
-      <w:bookmarkEnd w:id="14"/>
-    </w:p>
-    <w:p>
-      <w:r>
-        <w:t>•    Zoning</w:t>
-      </w:r>
-    </w:p>
-    <w:p>
-      <w:r>
-        <w:t>•    Concept de navigation</w:t>
-      </w:r>
-    </w:p>
-    <w:p>
-      <w:r>
-        <w:t>•    MCD</w:t>
-      </w:r>
-    </w:p>
-    <w:p>
-      <w:r>
-        <w:t>•    LISTE DES PROCEDURES STOCKEES ET ROLE :</w:t>
-      </w:r>
-    </w:p>
-    <w:p>
-      <w:r>
-        <w:t>•    Architecture du site :</w:t>
-      </w:r>
-    </w:p>
-    <w:p>
-      <w:pPr>
-        <w:pStyle w:val="Titre1"/>
-      </w:pPr>
       <w:bookmarkStart w:id="15" w:name="_Toc535415713"/>
       <w:r>
         <w:t>Cas d’utilisation</w:t>
@@ -1039,7 +1358,7 @@
       </w:r>
     </w:p>
     <w:sectPr>
-      <w:footerReference w:type="default" r:id="rId9"/>
+      <w:footerReference w:type="default" r:id="rId12"/>
       <w:pgSz w:w="11906" w:h="16838"/>
       <w:pgMar w:top="1417" w:right="1417" w:bottom="1417" w:left="1417" w:header="708" w:footer="708" w:gutter="0"/>
       <w:cols w:space="708"/>
@@ -2792,7 +3111,7 @@
 </file>
 
 <file path=customXml/itemProps1.xml><?xml version="1.0" encoding="utf-8"?>
-<ds:datastoreItem xmlns:ds="http://schemas.openxmlformats.org/officeDocument/2006/customXml" ds:itemID="{55693561-8B6B-48BC-A055-35EC065CBB92}">
+<ds:datastoreItem xmlns:ds="http://schemas.openxmlformats.org/officeDocument/2006/customXml" ds:itemID="{FD5E0B92-3CE6-4996-BB30-72229967E928}">
   <ds:schemaRefs>
     <ds:schemaRef ds:uri="http://schemas.openxmlformats.org/officeDocument/2006/bibliography"/>
   </ds:schemaRefs>

</xml_diff>

<commit_message>
Avancement dossier de conception
</commit_message>
<xml_diff>
--- a/RendusTemporaires/Dossier de conception.docx
+++ b/RendusTemporaires/Dossier de conception.docx
@@ -289,6 +289,13 @@
     </w:p>
     <w:sdt>
       <w:sdtPr>
+        <w:rPr>
+          <w:rFonts w:asciiTheme="minorHAnsi" w:eastAsiaTheme="minorHAnsi" w:hAnsiTheme="minorHAnsi" w:cstheme="minorBidi"/>
+          <w:color w:val="auto"/>
+          <w:sz w:val="22"/>
+          <w:szCs w:val="22"/>
+          <w:lang w:eastAsia="en-US"/>
+        </w:rPr>
         <w:id w:val="-1260364855"/>
         <w:docPartObj>
           <w:docPartGallery w:val="Table of Contents"/>
@@ -297,13 +304,8 @@
       </w:sdtPr>
       <w:sdtEndPr>
         <w:rPr>
-          <w:rFonts w:asciiTheme="minorHAnsi" w:eastAsiaTheme="minorHAnsi" w:hAnsiTheme="minorHAnsi" w:cstheme="minorBidi"/>
           <w:b/>
           <w:bCs/>
-          <w:color w:val="auto"/>
-          <w:sz w:val="22"/>
-          <w:szCs w:val="22"/>
-          <w:lang w:eastAsia="en-US"/>
         </w:rPr>
       </w:sdtEndPr>
       <w:sdtContent>
@@ -352,11 +354,13 @@
         <w:p>
           <w:pPr>
             <w:rPr>
+              <w:noProof/>
               <w:sz w:val="32"/>
             </w:rPr>
           </w:pPr>
           <w:r>
             <w:rPr>
+              <w:noProof/>
               <w:sz w:val="32"/>
             </w:rPr>
             <w:t>Présentation Générale</w:t>
@@ -377,7 +381,7 @@
                 <w:rStyle w:val="Lienhypertexte"/>
                 <w:noProof/>
               </w:rPr>
-              <w:t>IV.</w:t>
+              <w:t>I.</w:t>
             </w:r>
             <w:r>
               <w:rPr>
@@ -433,7 +437,7 @@
                 <w:noProof/>
                 <w:webHidden/>
               </w:rPr>
-              <w:t>1</w:t>
+              <w:t>2</w:t>
             </w:r>
             <w:r>
               <w:rPr>
@@ -459,7 +463,14 @@
                 <w:rStyle w:val="Lienhypertexte"/>
                 <w:noProof/>
               </w:rPr>
-              <w:t>V.</w:t>
+              <w:t>II</w:t>
+            </w:r>
+            <w:r>
+              <w:rPr>
+                <w:rStyle w:val="Lienhypertexte"/>
+                <w:noProof/>
+              </w:rPr>
+              <w:t>.</w:t>
             </w:r>
             <w:r>
               <w:rPr>
@@ -540,7 +551,14 @@
                 <w:rStyle w:val="Lienhypertexte"/>
                 <w:noProof/>
               </w:rPr>
-              <w:t>VI.</w:t>
+              <w:t>II</w:t>
+            </w:r>
+            <w:r>
+              <w:rPr>
+                <w:rStyle w:val="Lienhypertexte"/>
+                <w:noProof/>
+              </w:rPr>
+              <w:t>I.</w:t>
             </w:r>
             <w:r>
               <w:rPr>
@@ -596,7 +614,7 @@
                 <w:noProof/>
                 <w:webHidden/>
               </w:rPr>
-              <w:t>2</w:t>
+              <w:t>3</w:t>
             </w:r>
             <w:r>
               <w:rPr>
@@ -610,11 +628,13 @@
         <w:p>
           <w:pPr>
             <w:rPr>
+              <w:noProof/>
               <w:sz w:val="32"/>
             </w:rPr>
           </w:pPr>
           <w:r>
             <w:rPr>
+              <w:noProof/>
               <w:sz w:val="32"/>
             </w:rPr>
             <w:t>Analyse et conception</w:t>
@@ -635,7 +655,14 @@
                 <w:rStyle w:val="Lienhypertexte"/>
                 <w:noProof/>
               </w:rPr>
-              <w:t>VII.</w:t>
+              <w:t>IV</w:t>
+            </w:r>
+            <w:r>
+              <w:rPr>
+                <w:rStyle w:val="Lienhypertexte"/>
+                <w:noProof/>
+              </w:rPr>
+              <w:t>.</w:t>
             </w:r>
             <w:r>
               <w:rPr>
@@ -691,7 +718,7 @@
                 <w:noProof/>
                 <w:webHidden/>
               </w:rPr>
-              <w:t>2</w:t>
+              <w:t>4</w:t>
             </w:r>
             <w:r>
               <w:rPr>
@@ -717,7 +744,7 @@
                 <w:rStyle w:val="Lienhypertexte"/>
                 <w:noProof/>
               </w:rPr>
-              <w:t>VIII.</w:t>
+              <w:t>V.</w:t>
             </w:r>
             <w:r>
               <w:rPr>
@@ -773,7 +800,7 @@
                 <w:noProof/>
                 <w:webHidden/>
               </w:rPr>
-              <w:t>2</w:t>
+              <w:t>4</w:t>
             </w:r>
             <w:r>
               <w:rPr>
@@ -799,7 +826,14 @@
                 <w:rStyle w:val="Lienhypertexte"/>
                 <w:noProof/>
               </w:rPr>
-              <w:t>IX.</w:t>
+              <w:t>VI</w:t>
+            </w:r>
+            <w:r>
+              <w:rPr>
+                <w:rStyle w:val="Lienhypertexte"/>
+                <w:noProof/>
+              </w:rPr>
+              <w:t>.</w:t>
             </w:r>
             <w:r>
               <w:rPr>
@@ -855,7 +889,7 @@
                 <w:noProof/>
                 <w:webHidden/>
               </w:rPr>
-              <w:t>3</w:t>
+              <w:t>4</w:t>
             </w:r>
             <w:r>
               <w:rPr>
@@ -1022,13 +1056,8 @@
     </w:p>
     <w:p>
       <w:r>
-        <w:t xml:space="preserve">Louka </w:t>
-      </w:r>
-      <w:proofErr w:type="spellStart"/>
-      <w:r>
-        <w:t>Baldazza</w:t>
-      </w:r>
-      <w:proofErr w:type="spellEnd"/>
+        <w:t>Louka Baldazza</w:t>
+      </w:r>
     </w:p>
     <w:p>
       <w:r>
@@ -1228,6 +1257,72 @@
       </w:r>
     </w:p>
     <w:p/>
+    <w:p>
+      <w:proofErr w:type="spellStart"/>
+      <w:r>
+        <w:lastRenderedPageBreak/>
+        <w:t>Mockup</w:t>
+      </w:r>
+      <w:proofErr w:type="spellEnd"/>
+      <w:r>
+        <w:t xml:space="preserve"> fonctionnelle du site :</w:t>
+      </w:r>
+    </w:p>
+    <w:p>
+      <w:r>
+        <w:rPr>
+          <w:noProof/>
+        </w:rPr>
+        <w:drawing>
+          <wp:inline distT="0" distB="0" distL="0" distR="0">
+            <wp:extent cx="6461471" cy="3005667"/>
+            <wp:effectExtent l="0" t="0" r="0" b="4445"/>
+            <wp:docPr id="1" name="Image 1"/>
+            <wp:cNvGraphicFramePr>
+              <a:graphicFrameLocks xmlns:a="http://schemas.openxmlformats.org/drawingml/2006/main" noChangeAspect="1"/>
+            </wp:cNvGraphicFramePr>
+            <a:graphic xmlns:a="http://schemas.openxmlformats.org/drawingml/2006/main">
+              <a:graphicData uri="http://schemas.openxmlformats.org/drawingml/2006/picture">
+                <pic:pic xmlns:pic="http://schemas.openxmlformats.org/drawingml/2006/picture">
+                  <pic:nvPicPr>
+                    <pic:cNvPr id="0" name="Picture 1"/>
+                    <pic:cNvPicPr>
+                      <a:picLocks noChangeAspect="1" noChangeArrowheads="1"/>
+                    </pic:cNvPicPr>
+                  </pic:nvPicPr>
+                  <pic:blipFill>
+                    <a:blip r:embed="rId12" cstate="print">
+                      <a:extLst>
+                        <a:ext uri="{28A0092B-C50C-407E-A947-70E740481C1C}">
+                          <a14:useLocalDpi xmlns:a14="http://schemas.microsoft.com/office/drawing/2010/main" val="0"/>
+                        </a:ext>
+                      </a:extLst>
+                    </a:blip>
+                    <a:srcRect/>
+                    <a:stretch>
+                      <a:fillRect/>
+                    </a:stretch>
+                  </pic:blipFill>
+                  <pic:spPr bwMode="auto">
+                    <a:xfrm>
+                      <a:off x="0" y="0"/>
+                      <a:ext cx="6470346" cy="3009795"/>
+                    </a:xfrm>
+                    <a:prstGeom prst="rect">
+                      <a:avLst/>
+                    </a:prstGeom>
+                    <a:noFill/>
+                    <a:ln>
+                      <a:noFill/>
+                    </a:ln>
+                  </pic:spPr>
+                </pic:pic>
+              </a:graphicData>
+            </a:graphic>
+          </wp:inline>
+        </w:drawing>
+      </w:r>
+    </w:p>
     <w:p/>
     <w:p>
       <w:pPr>
@@ -1265,10 +1360,18 @@
       <w:r>
         <w:t>•    Couleur</w:t>
       </w:r>
-    </w:p>
-    <w:p>
-      <w:r>
-        <w:tab/>
+      <w:r>
+        <w:t>s</w:t>
+      </w:r>
+    </w:p>
+    <w:p>
+      <w:r>
+        <w:t>Les couleurs principales choisies pour notre site seront sur le même thème que celles du CESI c’est-à-dire : Bleu, Noir, et Blanc.</w:t>
+      </w:r>
+    </w:p>
+    <w:p>
+      <w:r>
+        <w:t>Respectivement : #0000FF ; #000000 ; #FFFFFF.</w:t>
       </w:r>
     </w:p>
     <w:p>
@@ -1281,6 +1384,134 @@
         <w:tab/>
         <w:t>On emploiera le logo</w:t>
       </w:r>
+      <w:r>
+        <w:t xml:space="preserve"> du BDE CESI</w:t>
+      </w:r>
+      <w:r>
+        <w:t xml:space="preserve"> et celui du CESI</w:t>
+      </w:r>
+      <w:r>
+        <w:t> :</w:t>
+      </w:r>
+      <w:r>
+        <w:rPr>
+          <w:noProof/>
+        </w:rPr>
+        <w:t xml:space="preserve"> </w:t>
+      </w:r>
+    </w:p>
+    <w:p>
+      <w:r>
+        <w:rPr>
+          <w:noProof/>
+        </w:rPr>
+        <w:drawing>
+          <wp:inline distT="0" distB="0" distL="0" distR="0" wp14:anchorId="69CE5C5F" wp14:editId="2CBAA7F7">
+            <wp:extent cx="1813560" cy="1813560"/>
+            <wp:effectExtent l="0" t="0" r="0" b="0"/>
+            <wp:docPr id="4" name="Image 4" descr="Résultat de recherche d'images pour &quot;BDE CESI&quot;"/>
+            <wp:cNvGraphicFramePr>
+              <a:graphicFrameLocks xmlns:a="http://schemas.openxmlformats.org/drawingml/2006/main" noChangeAspect="1"/>
+            </wp:cNvGraphicFramePr>
+            <a:graphic xmlns:a="http://schemas.openxmlformats.org/drawingml/2006/main">
+              <a:graphicData uri="http://schemas.openxmlformats.org/drawingml/2006/picture">
+                <pic:pic xmlns:pic="http://schemas.openxmlformats.org/drawingml/2006/picture">
+                  <pic:nvPicPr>
+                    <pic:cNvPr id="0" name="Picture 2" descr="Résultat de recherche d'images pour &quot;BDE CESI&quot;"/>
+                    <pic:cNvPicPr>
+                      <a:picLocks noChangeAspect="1" noChangeArrowheads="1"/>
+                    </pic:cNvPicPr>
+                  </pic:nvPicPr>
+                  <pic:blipFill>
+                    <a:blip r:embed="rId8">
+                      <a:extLst>
+                        <a:ext uri="{28A0092B-C50C-407E-A947-70E740481C1C}">
+                          <a14:useLocalDpi xmlns:a14="http://schemas.microsoft.com/office/drawing/2010/main" val="0"/>
+                        </a:ext>
+                      </a:extLst>
+                    </a:blip>
+                    <a:srcRect/>
+                    <a:stretch>
+                      <a:fillRect/>
+                    </a:stretch>
+                  </pic:blipFill>
+                  <pic:spPr bwMode="auto">
+                    <a:xfrm>
+                      <a:off x="0" y="0"/>
+                      <a:ext cx="1813560" cy="1813560"/>
+                    </a:xfrm>
+                    <a:prstGeom prst="rect">
+                      <a:avLst/>
+                    </a:prstGeom>
+                    <a:noFill/>
+                    <a:ln>
+                      <a:noFill/>
+                    </a:ln>
+                  </pic:spPr>
+                </pic:pic>
+              </a:graphicData>
+            </a:graphic>
+          </wp:inline>
+        </w:drawing>
+      </w:r>
+      <w:r>
+        <w:rPr>
+          <w:noProof/>
+        </w:rPr>
+        <w:drawing>
+          <wp:inline distT="0" distB="0" distL="0" distR="0">
+            <wp:extent cx="1816779" cy="1769125"/>
+            <wp:effectExtent l="0" t="0" r="0" b="2540"/>
+            <wp:docPr id="7" name="Image 7" descr="RÃ©sultat de recherche d'images pour &quot;logo cesi&quot;"/>
+            <wp:cNvGraphicFramePr>
+              <a:graphicFrameLocks xmlns:a="http://schemas.openxmlformats.org/drawingml/2006/main" noChangeAspect="1"/>
+            </wp:cNvGraphicFramePr>
+            <a:graphic xmlns:a="http://schemas.openxmlformats.org/drawingml/2006/main">
+              <a:graphicData uri="http://schemas.openxmlformats.org/drawingml/2006/picture">
+                <pic:pic xmlns:pic="http://schemas.openxmlformats.org/drawingml/2006/picture">
+                  <pic:nvPicPr>
+                    <pic:cNvPr id="0" name="Picture 3" descr="RÃ©sultat de recherche d'images pour &quot;logo cesi&quot;"/>
+                    <pic:cNvPicPr>
+                      <a:picLocks noChangeAspect="1" noChangeArrowheads="1"/>
+                    </pic:cNvPicPr>
+                  </pic:nvPicPr>
+                  <pic:blipFill rotWithShape="1">
+                    <a:blip r:embed="rId13">
+                      <a:extLst>
+                        <a:ext uri="{28A0092B-C50C-407E-A947-70E740481C1C}">
+                          <a14:useLocalDpi xmlns:a14="http://schemas.microsoft.com/office/drawing/2010/main" val="0"/>
+                        </a:ext>
+                      </a:extLst>
+                    </a:blip>
+                    <a:srcRect l="7694" t="8012" r="7371" b="9281"/>
+                    <a:stretch/>
+                  </pic:blipFill>
+                  <pic:spPr bwMode="auto">
+                    <a:xfrm>
+                      <a:off x="0" y="0"/>
+                      <a:ext cx="1843353" cy="1795002"/>
+                    </a:xfrm>
+                    <a:prstGeom prst="rect">
+                      <a:avLst/>
+                    </a:prstGeom>
+                    <a:noFill/>
+                    <a:ln>
+                      <a:noFill/>
+                    </a:ln>
+                    <a:extLst>
+                      <a:ext uri="{53640926-AAD7-44D8-BBD7-CCE9431645EC}">
+                        <a14:shadowObscured xmlns:a14="http://schemas.microsoft.com/office/drawing/2010/main"/>
+                      </a:ext>
+                    </a:extLst>
+                  </pic:spPr>
+                </pic:pic>
+              </a:graphicData>
+            </a:graphic>
+          </wp:inline>
+        </w:drawing>
+      </w:r>
+      <w:bookmarkStart w:id="13" w:name="_GoBack"/>
+      <w:bookmarkEnd w:id="13"/>
     </w:p>
     <w:p>
       <w:r>
@@ -1291,11 +1522,12 @@
       <w:pPr>
         <w:pStyle w:val="Titre1"/>
       </w:pPr>
-      <w:bookmarkStart w:id="13" w:name="_Toc535415712"/>
-      <w:r>
+      <w:bookmarkStart w:id="14" w:name="_Toc535415712"/>
+      <w:r>
+        <w:lastRenderedPageBreak/>
         <w:t>Spécificités techniques :</w:t>
       </w:r>
-      <w:bookmarkEnd w:id="13"/>
+      <w:bookmarkEnd w:id="14"/>
     </w:p>
     <w:p>
       <w:r>
@@ -1317,15 +1549,16 @@
         <w:t xml:space="preserve">•    </w:t>
       </w:r>
       <w:r>
-        <w:t>Procédures stockées et rôle </w:t>
-      </w:r>
-    </w:p>
-    <w:p>
-      <w:r>
-        <w:t xml:space="preserve">•    Architecture du site </w:t>
-      </w:r>
-      <w:bookmarkStart w:id="14" w:name="_GoBack"/>
-      <w:bookmarkEnd w:id="14"/>
+        <w:t>Procédures stockées et rôle</w:t>
+      </w:r>
+      <w:r>
+        <w:t>s</w:t>
+      </w:r>
+    </w:p>
+    <w:p>
+      <w:r>
+        <w:t>•    Architecture du site</w:t>
+      </w:r>
     </w:p>
     <w:p>
       <w:pPr>
@@ -1358,7 +1591,7 @@
       </w:r>
     </w:p>
     <w:sectPr>
-      <w:footerReference w:type="default" r:id="rId12"/>
+      <w:footerReference w:type="default" r:id="rId14"/>
       <w:pgSz w:w="11906" w:h="16838"/>
       <w:pgMar w:top="1417" w:right="1417" w:bottom="1417" w:left="1417" w:header="708" w:footer="708" w:gutter="0"/>
       <w:cols w:space="708"/>
@@ -1403,6 +1636,7 @@
         <w:docPartUnique/>
       </w:docPartObj>
     </w:sdtPr>
+    <w:sdtEndPr/>
     <w:sdtContent>
       <w:p>
         <w:pPr>
@@ -2495,7 +2729,6 @@
   <w:style w:type="character" w:default="1" w:styleId="Policepardfaut">
     <w:name w:val="Default Paragraph Font"/>
     <w:uiPriority w:val="1"/>
-    <w:semiHidden/>
     <w:unhideWhenUsed/>
   </w:style>
   <w:style w:type="table" w:default="1" w:styleId="TableauNormal">
@@ -3111,7 +3344,7 @@
 </file>
 
 <file path=customXml/itemProps1.xml><?xml version="1.0" encoding="utf-8"?>
-<ds:datastoreItem xmlns:ds="http://schemas.openxmlformats.org/officeDocument/2006/customXml" ds:itemID="{FD5E0B92-3CE6-4996-BB30-72229967E928}">
+<ds:datastoreItem xmlns:ds="http://schemas.openxmlformats.org/officeDocument/2006/customXml" ds:itemID="{43AF6B18-064B-4481-AFCC-A23A55555C85}">
   <ds:schemaRefs>
     <ds:schemaRef ds:uri="http://schemas.openxmlformats.org/officeDocument/2006/bibliography"/>
   </ds:schemaRefs>

</xml_diff>

<commit_message>
dossier de conception presque fini
manque procédures stockés et "scénario utilisateur et évolution"
</commit_message>
<xml_diff>
--- a/RendusTemporaires/Dossier de conception.docx
+++ b/RendusTemporaires/Dossier de conception.docx
@@ -1027,26 +1027,24 @@
       <w:r>
         <w:t>21</w:t>
       </w:r>
-      <w:bookmarkStart w:id="4" w:name="_GoBack"/>
+      <w:r>
+        <w:t>/01/2019</w:t>
+      </w:r>
+    </w:p>
+    <w:p/>
+    <w:p>
+      <w:pPr>
+        <w:pStyle w:val="Titre1"/>
+      </w:pPr>
+      <w:bookmarkStart w:id="4" w:name="_Toc535415254"/>
+      <w:bookmarkStart w:id="5" w:name="_Toc535415303"/>
+      <w:bookmarkStart w:id="6" w:name="_Toc535415709"/>
+      <w:r>
+        <w:t>Équipe</w:t>
+      </w:r>
       <w:bookmarkEnd w:id="4"/>
-      <w:r>
-        <w:t>/01/2019</w:t>
-      </w:r>
-    </w:p>
-    <w:p/>
-    <w:p>
-      <w:pPr>
-        <w:pStyle w:val="Titre1"/>
-      </w:pPr>
-      <w:bookmarkStart w:id="5" w:name="_Toc535415254"/>
-      <w:bookmarkStart w:id="6" w:name="_Toc535415303"/>
-      <w:bookmarkStart w:id="7" w:name="_Toc535415709"/>
-      <w:r>
-        <w:t>Équipe</w:t>
-      </w:r>
       <w:bookmarkEnd w:id="5"/>
       <w:bookmarkEnd w:id="6"/>
-      <w:bookmarkEnd w:id="7"/>
     </w:p>
     <w:p/>
     <w:p>
@@ -1088,19 +1086,19 @@
       <w:pPr>
         <w:pStyle w:val="Titre1"/>
       </w:pPr>
-      <w:bookmarkStart w:id="8" w:name="_Toc535415255"/>
-      <w:bookmarkStart w:id="9" w:name="_Toc535415304"/>
+      <w:bookmarkStart w:id="7" w:name="_Toc535415255"/>
+      <w:bookmarkStart w:id="8" w:name="_Toc535415304"/>
       <w:r>
         <w:lastRenderedPageBreak/>
         <w:t xml:space="preserve"> </w:t>
       </w:r>
-      <w:bookmarkStart w:id="10" w:name="_Toc535415710"/>
+      <w:bookmarkStart w:id="9" w:name="_Toc535415710"/>
       <w:r>
         <w:t>Planning + WBS :</w:t>
       </w:r>
+      <w:bookmarkEnd w:id="7"/>
       <w:bookmarkEnd w:id="8"/>
       <w:bookmarkEnd w:id="9"/>
-      <w:bookmarkEnd w:id="10"/>
     </w:p>
     <w:p/>
     <w:p>
@@ -1266,14 +1264,44 @@
     </w:p>
     <w:p/>
     <w:p>
-      <w:proofErr w:type="spellStart"/>
-      <w:r>
+      <w:pPr>
+        <w:pStyle w:val="Titre"/>
+        <w:rPr>
+          <w:u w:val="single"/>
+        </w:rPr>
+      </w:pPr>
+      <w:r>
+        <w:rPr>
+          <w:u w:val="single"/>
+        </w:rPr>
         <w:lastRenderedPageBreak/>
-        <w:t>Mockup</w:t>
-      </w:r>
-      <w:proofErr w:type="spellEnd"/>
-      <w:r>
-        <w:t xml:space="preserve"> fonctionnelle du site :</w:t>
+        <w:t>Analyse et conception</w:t>
+      </w:r>
+    </w:p>
+    <w:p>
+      <w:pPr>
+        <w:pStyle w:val="Titre1"/>
+      </w:pPr>
+      <w:bookmarkStart w:id="10" w:name="_Toc535415256"/>
+      <w:bookmarkStart w:id="11" w:name="_Toc535415305"/>
+      <w:r>
+        <w:t xml:space="preserve"> </w:t>
+      </w:r>
+      <w:bookmarkStart w:id="12" w:name="_Toc535415711"/>
+      <w:r>
+        <w:t>Charte graphique</w:t>
+      </w:r>
+      <w:bookmarkEnd w:id="10"/>
+      <w:bookmarkEnd w:id="11"/>
+      <w:bookmarkEnd w:id="12"/>
+    </w:p>
+    <w:p/>
+    <w:p>
+      <w:r>
+        <w:t>•    Couleur</w:t>
+      </w:r>
+      <w:r>
+        <w:t>s</w:t>
       </w:r>
     </w:p>
     <w:p>
@@ -1282,10 +1310,18 @@
           <w:noProof/>
         </w:rPr>
         <w:drawing>
-          <wp:inline distT="0" distB="0" distL="0" distR="0">
-            <wp:extent cx="6461471" cy="3005667"/>
-            <wp:effectExtent l="0" t="0" r="0" b="4445"/>
-            <wp:docPr id="1" name="Image 1"/>
+          <wp:anchor distT="0" distB="0" distL="114300" distR="114300" simplePos="0" relativeHeight="251667456" behindDoc="1" locked="0" layoutInCell="1" allowOverlap="1" wp14:anchorId="616EF37D">
+            <wp:simplePos x="0" y="0"/>
+            <wp:positionH relativeFrom="column">
+              <wp:posOffset>3908425</wp:posOffset>
+            </wp:positionH>
+            <wp:positionV relativeFrom="paragraph">
+              <wp:posOffset>419312</wp:posOffset>
+            </wp:positionV>
+            <wp:extent cx="795867" cy="284409"/>
+            <wp:effectExtent l="0" t="0" r="4445" b="1905"/>
+            <wp:wrapNone/>
+            <wp:docPr id="15" name="Image 15"/>
             <wp:cNvGraphicFramePr>
               <a:graphicFrameLocks xmlns:a="http://schemas.openxmlformats.org/drawingml/2006/main" noChangeAspect="1"/>
             </wp:cNvGraphicFramePr>
@@ -1293,10 +1329,8 @@
               <a:graphicData uri="http://schemas.openxmlformats.org/drawingml/2006/picture">
                 <pic:pic xmlns:pic="http://schemas.openxmlformats.org/drawingml/2006/picture">
                   <pic:nvPicPr>
-                    <pic:cNvPr id="0" name="Picture 1"/>
-                    <pic:cNvPicPr>
-                      <a:picLocks noChangeAspect="1" noChangeArrowheads="1"/>
-                    </pic:cNvPicPr>
+                    <pic:cNvPr id="1" name=""/>
+                    <pic:cNvPicPr/>
                   </pic:nvPicPr>
                   <pic:blipFill>
                     <a:blip r:embed="rId12" cstate="print">
@@ -1306,80 +1340,197 @@
                         </a:ext>
                       </a:extLst>
                     </a:blip>
-                    <a:srcRect/>
                     <a:stretch>
                       <a:fillRect/>
                     </a:stretch>
                   </pic:blipFill>
-                  <pic:spPr bwMode="auto">
+                  <pic:spPr>
                     <a:xfrm>
                       <a:off x="0" y="0"/>
-                      <a:ext cx="6470346" cy="3009795"/>
+                      <a:ext cx="795867" cy="284409"/>
                     </a:xfrm>
                     <a:prstGeom prst="rect">
                       <a:avLst/>
                     </a:prstGeom>
-                    <a:noFill/>
-                    <a:ln>
-                      <a:noFill/>
-                    </a:ln>
                   </pic:spPr>
                 </pic:pic>
               </a:graphicData>
             </a:graphic>
-          </wp:inline>
+            <wp14:sizeRelH relativeFrom="margin">
+              <wp14:pctWidth>0</wp14:pctWidth>
+            </wp14:sizeRelH>
+            <wp14:sizeRelV relativeFrom="margin">
+              <wp14:pctHeight>0</wp14:pctHeight>
+            </wp14:sizeRelV>
+          </wp:anchor>
         </w:drawing>
       </w:r>
-    </w:p>
-    <w:p/>
-    <w:p>
-      <w:pPr>
-        <w:pStyle w:val="Titre"/>
-        <w:rPr>
-          <w:u w:val="single"/>
-        </w:rPr>
-      </w:pPr>
-      <w:r>
-        <w:rPr>
-          <w:u w:val="single"/>
-        </w:rPr>
-        <w:t>Analyse et conception</w:t>
-      </w:r>
-    </w:p>
-    <w:p>
-      <w:pPr>
-        <w:pStyle w:val="Titre1"/>
-      </w:pPr>
-      <w:bookmarkStart w:id="11" w:name="_Toc535415256"/>
-      <w:bookmarkStart w:id="12" w:name="_Toc535415305"/>
+      <w:r>
+        <w:rPr>
+          <w:noProof/>
+        </w:rPr>
+        <w:drawing>
+          <wp:anchor distT="0" distB="0" distL="114300" distR="114300" simplePos="0" relativeHeight="251665408" behindDoc="1" locked="0" layoutInCell="1" allowOverlap="1" wp14:anchorId="5F7AB854">
+            <wp:simplePos x="0" y="0"/>
+            <wp:positionH relativeFrom="column">
+              <wp:posOffset>1225127</wp:posOffset>
+            </wp:positionH>
+            <wp:positionV relativeFrom="paragraph">
+              <wp:posOffset>426085</wp:posOffset>
+            </wp:positionV>
+            <wp:extent cx="700405" cy="254000"/>
+            <wp:effectExtent l="0" t="0" r="4445" b="0"/>
+            <wp:wrapNone/>
+            <wp:docPr id="13" name="Image 13"/>
+            <wp:cNvGraphicFramePr>
+              <a:graphicFrameLocks xmlns:a="http://schemas.openxmlformats.org/drawingml/2006/main" noChangeAspect="1"/>
+            </wp:cNvGraphicFramePr>
+            <a:graphic xmlns:a="http://schemas.openxmlformats.org/drawingml/2006/main">
+              <a:graphicData uri="http://schemas.openxmlformats.org/drawingml/2006/picture">
+                <pic:pic xmlns:pic="http://schemas.openxmlformats.org/drawingml/2006/picture">
+                  <pic:nvPicPr>
+                    <pic:cNvPr id="1" name=""/>
+                    <pic:cNvPicPr/>
+                  </pic:nvPicPr>
+                  <pic:blipFill>
+                    <a:blip r:embed="rId13">
+                      <a:extLst>
+                        <a:ext uri="{28A0092B-C50C-407E-A947-70E740481C1C}">
+                          <a14:useLocalDpi xmlns:a14="http://schemas.microsoft.com/office/drawing/2010/main" val="0"/>
+                        </a:ext>
+                      </a:extLst>
+                    </a:blip>
+                    <a:stretch>
+                      <a:fillRect/>
+                    </a:stretch>
+                  </pic:blipFill>
+                  <pic:spPr>
+                    <a:xfrm>
+                      <a:off x="0" y="0"/>
+                      <a:ext cx="700405" cy="254000"/>
+                    </a:xfrm>
+                    <a:prstGeom prst="rect">
+                      <a:avLst/>
+                    </a:prstGeom>
+                  </pic:spPr>
+                </pic:pic>
+              </a:graphicData>
+            </a:graphic>
+            <wp14:sizeRelH relativeFrom="page">
+              <wp14:pctWidth>0</wp14:pctWidth>
+            </wp14:sizeRelH>
+            <wp14:sizeRelV relativeFrom="page">
+              <wp14:pctHeight>0</wp14:pctHeight>
+            </wp14:sizeRelV>
+          </wp:anchor>
+        </w:drawing>
+      </w:r>
+      <w:r>
+        <w:rPr>
+          <w:noProof/>
+        </w:rPr>
+        <w:drawing>
+          <wp:anchor distT="0" distB="0" distL="114300" distR="114300" simplePos="0" relativeHeight="251666432" behindDoc="1" locked="0" layoutInCell="1" allowOverlap="1" wp14:anchorId="2E54781F">
+            <wp:simplePos x="0" y="0"/>
+            <wp:positionH relativeFrom="margin">
+              <wp:posOffset>2494068</wp:posOffset>
+            </wp:positionH>
+            <wp:positionV relativeFrom="paragraph">
+              <wp:posOffset>434552</wp:posOffset>
+            </wp:positionV>
+            <wp:extent cx="1007533" cy="261959"/>
+            <wp:effectExtent l="0" t="0" r="2540" b="5080"/>
+            <wp:wrapNone/>
+            <wp:docPr id="14" name="Image 14"/>
+            <wp:cNvGraphicFramePr>
+              <a:graphicFrameLocks xmlns:a="http://schemas.openxmlformats.org/drawingml/2006/main" noChangeAspect="1"/>
+            </wp:cNvGraphicFramePr>
+            <a:graphic xmlns:a="http://schemas.openxmlformats.org/drawingml/2006/main">
+              <a:graphicData uri="http://schemas.openxmlformats.org/drawingml/2006/picture">
+                <pic:pic xmlns:pic="http://schemas.openxmlformats.org/drawingml/2006/picture">
+                  <pic:nvPicPr>
+                    <pic:cNvPr id="1" name=""/>
+                    <pic:cNvPicPr/>
+                  </pic:nvPicPr>
+                  <pic:blipFill>
+                    <a:blip r:embed="rId14">
+                      <a:extLst>
+                        <a:ext uri="{28A0092B-C50C-407E-A947-70E740481C1C}">
+                          <a14:useLocalDpi xmlns:a14="http://schemas.microsoft.com/office/drawing/2010/main" val="0"/>
+                        </a:ext>
+                      </a:extLst>
+                    </a:blip>
+                    <a:stretch>
+                      <a:fillRect/>
+                    </a:stretch>
+                  </pic:blipFill>
+                  <pic:spPr>
+                    <a:xfrm>
+                      <a:off x="0" y="0"/>
+                      <a:ext cx="1007533" cy="261959"/>
+                    </a:xfrm>
+                    <a:prstGeom prst="rect">
+                      <a:avLst/>
+                    </a:prstGeom>
+                  </pic:spPr>
+                </pic:pic>
+              </a:graphicData>
+            </a:graphic>
+            <wp14:sizeRelH relativeFrom="page">
+              <wp14:pctWidth>0</wp14:pctWidth>
+            </wp14:sizeRelH>
+            <wp14:sizeRelV relativeFrom="page">
+              <wp14:pctHeight>0</wp14:pctHeight>
+            </wp14:sizeRelV>
+          </wp:anchor>
+        </w:drawing>
+      </w:r>
+      <w:r>
+        <w:t>Les couleurs principales choisies pour notre site seront sur le même thème que celles du CESI c’est-à-dire : Bleu, Noir, et Blanc.</w:t>
+      </w:r>
+    </w:p>
+    <w:p>
+      <w:r>
+        <w:t xml:space="preserve">Respectivement : </w:t>
+      </w:r>
+      <w:r>
+        <w:tab/>
+      </w:r>
+      <w:r>
+        <w:rPr>
+          <w:color w:val="FFFFFF" w:themeColor="background1"/>
+        </w:rPr>
+        <w:t>#0000FF </w:t>
+      </w:r>
+      <w:r>
+        <w:tab/>
+      </w:r>
+      <w:r>
+        <w:t>;</w:t>
+      </w:r>
+      <w:r>
+        <w:tab/>
+      </w:r>
       <w:r>
         <w:t xml:space="preserve"> </w:t>
       </w:r>
-      <w:bookmarkStart w:id="13" w:name="_Toc535415711"/>
-      <w:r>
-        <w:t>Charte graphique</w:t>
-      </w:r>
-      <w:bookmarkEnd w:id="11"/>
-      <w:bookmarkEnd w:id="12"/>
-      <w:bookmarkEnd w:id="13"/>
-    </w:p>
-    <w:p/>
-    <w:p>
-      <w:r>
-        <w:t>•    Couleur</w:t>
-      </w:r>
-      <w:r>
-        <w:t>s</w:t>
-      </w:r>
-    </w:p>
-    <w:p>
-      <w:r>
-        <w:t>Les couleurs principales choisies pour notre site seront sur le même thème que celles du CESI c’est-à-dire : Bleu, Noir, et Blanc.</w:t>
-      </w:r>
-    </w:p>
-    <w:p>
-      <w:r>
-        <w:t>Respectivement : #0000FF ; #000000 ; #FFFFFF.</w:t>
+      <w:r>
+        <w:rPr>
+          <w:color w:val="FFFFFF" w:themeColor="background1"/>
+        </w:rPr>
+        <w:t>#000000</w:t>
+      </w:r>
+      <w:r>
+        <w:tab/>
+      </w:r>
+      <w:r>
+        <w:t xml:space="preserve"> ; </w:t>
+      </w:r>
+      <w:r>
+        <w:tab/>
+      </w:r>
+      <w:r>
+        <w:t>#FFFFFF.</w:t>
       </w:r>
     </w:p>
     <w:p>
@@ -1484,7 +1635,7 @@
                     </pic:cNvPicPr>
                   </pic:nvPicPr>
                   <pic:blipFill rotWithShape="1">
-                    <a:blip r:embed="rId13">
+                    <a:blip r:embed="rId15">
                       <a:extLst>
                         <a:ext uri="{28A0092B-C50C-407E-A947-70E740481C1C}">
                           <a14:useLocalDpi xmlns:a14="http://schemas.microsoft.com/office/drawing/2010/main" val="0"/>
@@ -1525,55 +1676,344 @@
       </w:r>
     </w:p>
     <w:p>
+      <w:r>
+        <w:t xml:space="preserve">Ayant inspecté le site de référence du CESI, on a </w:t>
+      </w:r>
+      <w:r>
+        <w:t>choisi</w:t>
+      </w:r>
+      <w:r>
+        <w:t xml:space="preserve"> la même police d’écriture qui est </w:t>
+      </w:r>
+      <w:proofErr w:type="spellStart"/>
+      <w:r>
+        <w:t>Roboto</w:t>
+      </w:r>
+      <w:proofErr w:type="spellEnd"/>
+      <w:r>
+        <w:t xml:space="preserve"> (</w:t>
+      </w:r>
+      <w:hyperlink r:id="rId16" w:history="1">
+        <w:r>
+          <w:rPr>
+            <w:rStyle w:val="Lienhypertexte"/>
+          </w:rPr>
+          <w:t>https://www.dafont.com/fr/roboto.font</w:t>
+        </w:r>
+      </w:hyperlink>
+      <w:r>
+        <w:t>)</w:t>
+      </w:r>
+      <w:r>
+        <w:t xml:space="preserve">. On utilisera Arial si le premier </w:t>
+      </w:r>
+      <w:r>
+        <w:rPr>
+          <w:i/>
+        </w:rPr>
+        <w:t>font</w:t>
+      </w:r>
+      <w:r>
+        <w:t xml:space="preserve"> n’est pas supporté par le navigateur de l’utilisateur.</w:t>
+      </w:r>
+    </w:p>
+    <w:p>
       <w:pPr>
         <w:pStyle w:val="Titre1"/>
       </w:pPr>
-      <w:bookmarkStart w:id="14" w:name="_Toc535415712"/>
+      <w:bookmarkStart w:id="13" w:name="_Toc535415712"/>
+      <w:r>
+        <w:t>Spécificités techniques :</w:t>
+      </w:r>
+      <w:bookmarkEnd w:id="13"/>
+    </w:p>
+    <w:p>
+      <w:r>
+        <w:t>•    Concept de navigation</w:t>
+      </w:r>
+    </w:p>
+    <w:p>
+      <w:r>
+        <w:t>Ce Wireframe explique le principe de navigation et fonctionnement du site</w:t>
+      </w:r>
+      <w:r>
+        <w:t> :</w:t>
+      </w:r>
+    </w:p>
+    <w:p>
+      <w:r>
+        <w:rPr>
+          <w:noProof/>
+        </w:rPr>
+        <w:drawing>
+          <wp:inline distT="0" distB="0" distL="0" distR="0" wp14:anchorId="57634E1B" wp14:editId="17B839A1">
+            <wp:extent cx="5096933" cy="2370889"/>
+            <wp:effectExtent l="0" t="0" r="8890" b="0"/>
+            <wp:docPr id="1" name="Image 1"/>
+            <wp:cNvGraphicFramePr>
+              <a:graphicFrameLocks xmlns:a="http://schemas.openxmlformats.org/drawingml/2006/main" noChangeAspect="1"/>
+            </wp:cNvGraphicFramePr>
+            <a:graphic xmlns:a="http://schemas.openxmlformats.org/drawingml/2006/main">
+              <a:graphicData uri="http://schemas.openxmlformats.org/drawingml/2006/picture">
+                <pic:pic xmlns:pic="http://schemas.openxmlformats.org/drawingml/2006/picture">
+                  <pic:nvPicPr>
+                    <pic:cNvPr id="0" name="Picture 1"/>
+                    <pic:cNvPicPr>
+                      <a:picLocks noChangeAspect="1" noChangeArrowheads="1"/>
+                    </pic:cNvPicPr>
+                  </pic:nvPicPr>
+                  <pic:blipFill>
+                    <a:blip r:embed="rId17" cstate="print">
+                      <a:extLst>
+                        <a:ext uri="{28A0092B-C50C-407E-A947-70E740481C1C}">
+                          <a14:useLocalDpi xmlns:a14="http://schemas.microsoft.com/office/drawing/2010/main" val="0"/>
+                        </a:ext>
+                      </a:extLst>
+                    </a:blip>
+                    <a:srcRect/>
+                    <a:stretch>
+                      <a:fillRect/>
+                    </a:stretch>
+                  </pic:blipFill>
+                  <pic:spPr bwMode="auto">
+                    <a:xfrm>
+                      <a:off x="0" y="0"/>
+                      <a:ext cx="5148333" cy="2394798"/>
+                    </a:xfrm>
+                    <a:prstGeom prst="rect">
+                      <a:avLst/>
+                    </a:prstGeom>
+                    <a:noFill/>
+                    <a:ln>
+                      <a:noFill/>
+                    </a:ln>
+                  </pic:spPr>
+                </pic:pic>
+              </a:graphicData>
+            </a:graphic>
+          </wp:inline>
+        </w:drawing>
+      </w:r>
+    </w:p>
+    <w:p>
       <w:r>
         <w:lastRenderedPageBreak/>
-        <w:t>Spécificités techniques :</w:t>
-      </w:r>
+        <w:t>•    MCD</w:t>
+      </w:r>
+    </w:p>
+    <w:p>
+      <w:r>
+        <w:t>On a réalisé un MCD du site de la région de Lyon</w:t>
+      </w:r>
+      <w:r>
+        <w:t> :</w:t>
+      </w:r>
+    </w:p>
+    <w:p>
+      <w:r>
+        <w:rPr>
+          <w:noProof/>
+        </w:rPr>
+        <w:drawing>
+          <wp:inline distT="0" distB="0" distL="0" distR="0">
+            <wp:extent cx="5393266" cy="4905185"/>
+            <wp:effectExtent l="0" t="0" r="0" b="0"/>
+            <wp:docPr id="10" name="Image 10"/>
+            <wp:cNvGraphicFramePr>
+              <a:graphicFrameLocks xmlns:a="http://schemas.openxmlformats.org/drawingml/2006/main" noChangeAspect="1"/>
+            </wp:cNvGraphicFramePr>
+            <a:graphic xmlns:a="http://schemas.openxmlformats.org/drawingml/2006/main">
+              <a:graphicData uri="http://schemas.openxmlformats.org/drawingml/2006/picture">
+                <pic:pic xmlns:pic="http://schemas.openxmlformats.org/drawingml/2006/picture">
+                  <pic:nvPicPr>
+                    <pic:cNvPr id="0" name="Picture 1"/>
+                    <pic:cNvPicPr>
+                      <a:picLocks noChangeAspect="1" noChangeArrowheads="1"/>
+                    </pic:cNvPicPr>
+                  </pic:nvPicPr>
+                  <pic:blipFill>
+                    <a:blip r:embed="rId18">
+                      <a:extLst>
+                        <a:ext uri="{28A0092B-C50C-407E-A947-70E740481C1C}">
+                          <a14:useLocalDpi xmlns:a14="http://schemas.microsoft.com/office/drawing/2010/main" val="0"/>
+                        </a:ext>
+                      </a:extLst>
+                    </a:blip>
+                    <a:srcRect/>
+                    <a:stretch>
+                      <a:fillRect/>
+                    </a:stretch>
+                  </pic:blipFill>
+                  <pic:spPr bwMode="auto">
+                    <a:xfrm>
+                      <a:off x="0" y="0"/>
+                      <a:ext cx="5421172" cy="4930565"/>
+                    </a:xfrm>
+                    <a:prstGeom prst="rect">
+                      <a:avLst/>
+                    </a:prstGeom>
+                    <a:noFill/>
+                    <a:ln>
+                      <a:noFill/>
+                    </a:ln>
+                  </pic:spPr>
+                </pic:pic>
+              </a:graphicData>
+            </a:graphic>
+          </wp:inline>
+        </w:drawing>
+      </w:r>
+    </w:p>
+    <w:p>
+      <w:r>
+        <w:t xml:space="preserve">Également, un MCD </w:t>
+      </w:r>
+      <w:r>
+        <w:t>du site au national pour la sélection du centre :</w:t>
+      </w:r>
+    </w:p>
+    <w:p>
+      <w:r>
+        <w:rPr>
+          <w:noProof/>
+        </w:rPr>
+        <w:drawing>
+          <wp:inline distT="0" distB="0" distL="0" distR="0">
+            <wp:extent cx="1845733" cy="2895792"/>
+            <wp:effectExtent l="0" t="0" r="2540" b="0"/>
+            <wp:docPr id="11" name="Image 11"/>
+            <wp:cNvGraphicFramePr>
+              <a:graphicFrameLocks xmlns:a="http://schemas.openxmlformats.org/drawingml/2006/main" noChangeAspect="1"/>
+            </wp:cNvGraphicFramePr>
+            <a:graphic xmlns:a="http://schemas.openxmlformats.org/drawingml/2006/main">
+              <a:graphicData uri="http://schemas.openxmlformats.org/drawingml/2006/picture">
+                <pic:pic xmlns:pic="http://schemas.openxmlformats.org/drawingml/2006/picture">
+                  <pic:nvPicPr>
+                    <pic:cNvPr id="0" name="Picture 3"/>
+                    <pic:cNvPicPr>
+                      <a:picLocks noChangeAspect="1" noChangeArrowheads="1"/>
+                    </pic:cNvPicPr>
+                  </pic:nvPicPr>
+                  <pic:blipFill>
+                    <a:blip r:embed="rId19">
+                      <a:extLst>
+                        <a:ext uri="{28A0092B-C50C-407E-A947-70E740481C1C}">
+                          <a14:useLocalDpi xmlns:a14="http://schemas.microsoft.com/office/drawing/2010/main" val="0"/>
+                        </a:ext>
+                      </a:extLst>
+                    </a:blip>
+                    <a:srcRect/>
+                    <a:stretch>
+                      <a:fillRect/>
+                    </a:stretch>
+                  </pic:blipFill>
+                  <pic:spPr bwMode="auto">
+                    <a:xfrm>
+                      <a:off x="0" y="0"/>
+                      <a:ext cx="1857653" cy="2914493"/>
+                    </a:xfrm>
+                    <a:prstGeom prst="rect">
+                      <a:avLst/>
+                    </a:prstGeom>
+                    <a:noFill/>
+                    <a:ln>
+                      <a:noFill/>
+                    </a:ln>
+                  </pic:spPr>
+                </pic:pic>
+              </a:graphicData>
+            </a:graphic>
+          </wp:inline>
+        </w:drawing>
+      </w:r>
+    </w:p>
+    <w:p>
+      <w:r>
+        <w:lastRenderedPageBreak/>
+        <w:t>Ainsi que le MLD du site complet :</w:t>
+      </w:r>
+    </w:p>
+    <w:p>
+      <w:r>
+        <w:rPr>
+          <w:noProof/>
+        </w:rPr>
+        <w:drawing>
+          <wp:inline distT="0" distB="0" distL="0" distR="0">
+            <wp:extent cx="5760720" cy="3383915"/>
+            <wp:effectExtent l="0" t="0" r="0" b="6985"/>
+            <wp:docPr id="12" name="Image 12"/>
+            <wp:cNvGraphicFramePr>
+              <a:graphicFrameLocks xmlns:a="http://schemas.openxmlformats.org/drawingml/2006/main" noChangeAspect="1"/>
+            </wp:cNvGraphicFramePr>
+            <a:graphic xmlns:a="http://schemas.openxmlformats.org/drawingml/2006/main">
+              <a:graphicData uri="http://schemas.openxmlformats.org/drawingml/2006/picture">
+                <pic:pic xmlns:pic="http://schemas.openxmlformats.org/drawingml/2006/picture">
+                  <pic:nvPicPr>
+                    <pic:cNvPr id="0" name="Picture 5"/>
+                    <pic:cNvPicPr>
+                      <a:picLocks noChangeAspect="1" noChangeArrowheads="1"/>
+                    </pic:cNvPicPr>
+                  </pic:nvPicPr>
+                  <pic:blipFill>
+                    <a:blip r:embed="rId20">
+                      <a:extLst>
+                        <a:ext uri="{28A0092B-C50C-407E-A947-70E740481C1C}">
+                          <a14:useLocalDpi xmlns:a14="http://schemas.microsoft.com/office/drawing/2010/main" val="0"/>
+                        </a:ext>
+                      </a:extLst>
+                    </a:blip>
+                    <a:srcRect/>
+                    <a:stretch>
+                      <a:fillRect/>
+                    </a:stretch>
+                  </pic:blipFill>
+                  <pic:spPr bwMode="auto">
+                    <a:xfrm>
+                      <a:off x="0" y="0"/>
+                      <a:ext cx="5760720" cy="3383915"/>
+                    </a:xfrm>
+                    <a:prstGeom prst="rect">
+                      <a:avLst/>
+                    </a:prstGeom>
+                    <a:noFill/>
+                    <a:ln>
+                      <a:noFill/>
+                    </a:ln>
+                  </pic:spPr>
+                </pic:pic>
+              </a:graphicData>
+            </a:graphic>
+          </wp:inline>
+        </w:drawing>
+      </w:r>
+    </w:p>
+    <w:p>
+      <w:r>
+        <w:t xml:space="preserve">•    </w:t>
+      </w:r>
+      <w:r>
+        <w:t>Procédures stockées et rôle</w:t>
+      </w:r>
+      <w:r>
+        <w:t>s</w:t>
+      </w:r>
+    </w:p>
+    <w:p>
+      <w:r>
+        <w:t>•    Architecture du site</w:t>
+      </w:r>
+    </w:p>
+    <w:p>
+      <w:pPr>
+        <w:pStyle w:val="Titre1"/>
+      </w:pPr>
+      <w:bookmarkStart w:id="14" w:name="_Toc535415713"/>
+      <w:r>
+        <w:t>Cas d’utilisation</w:t>
+      </w:r>
+      <w:bookmarkStart w:id="15" w:name="_GoBack"/>
       <w:bookmarkEnd w:id="14"/>
-    </w:p>
-    <w:p>
-      <w:r>
-        <w:t>•    Zoning</w:t>
-      </w:r>
-    </w:p>
-    <w:p>
-      <w:r>
-        <w:t>•    Concept de navigation</w:t>
-      </w:r>
-    </w:p>
-    <w:p>
-      <w:r>
-        <w:t>•    MCD</w:t>
-      </w:r>
-    </w:p>
-    <w:p>
-      <w:r>
-        <w:t xml:space="preserve">•    </w:t>
-      </w:r>
-      <w:r>
-        <w:t>Procédures stockées et rôle</w:t>
-      </w:r>
-      <w:r>
-        <w:t>s</w:t>
-      </w:r>
-    </w:p>
-    <w:p>
-      <w:r>
-        <w:t>•    Architecture du site</w:t>
-      </w:r>
-    </w:p>
-    <w:p>
-      <w:pPr>
-        <w:pStyle w:val="Titre1"/>
-      </w:pPr>
-      <w:bookmarkStart w:id="15" w:name="_Toc535415713"/>
-      <w:r>
-        <w:t>Cas d’utilisation</w:t>
-      </w:r>
       <w:bookmarkEnd w:id="15"/>
     </w:p>
     <w:p>
@@ -1583,11 +2023,72 @@
     </w:p>
     <w:p>
       <w:r>
-        <w:t>Prestations attendues :</w:t>
-      </w:r>
-    </w:p>
-    <w:p/>
-    <w:p>
+        <w:rPr>
+          <w:noProof/>
+        </w:rPr>
+        <w:drawing>
+          <wp:anchor distT="0" distB="0" distL="114300" distR="114300" simplePos="0" relativeHeight="251663360" behindDoc="1" locked="0" layoutInCell="1" allowOverlap="1" wp14:anchorId="7DC92DE9">
+            <wp:simplePos x="0" y="0"/>
+            <wp:positionH relativeFrom="margin">
+              <wp:posOffset>3408680</wp:posOffset>
+            </wp:positionH>
+            <wp:positionV relativeFrom="margin">
+              <wp:posOffset>5139690</wp:posOffset>
+            </wp:positionV>
+            <wp:extent cx="1481455" cy="3744595"/>
+            <wp:effectExtent l="0" t="0" r="4445" b="8255"/>
+            <wp:wrapSquare wrapText="bothSides"/>
+            <wp:docPr id="8" name="Image 8"/>
+            <wp:cNvGraphicFramePr>
+              <a:graphicFrameLocks xmlns:a="http://schemas.openxmlformats.org/drawingml/2006/main" noChangeAspect="1"/>
+            </wp:cNvGraphicFramePr>
+            <a:graphic xmlns:a="http://schemas.openxmlformats.org/drawingml/2006/main">
+              <a:graphicData uri="http://schemas.openxmlformats.org/drawingml/2006/picture">
+                <pic:pic xmlns:pic="http://schemas.openxmlformats.org/drawingml/2006/picture">
+                  <pic:nvPicPr>
+                    <pic:cNvPr id="0" name="Picture 1"/>
+                    <pic:cNvPicPr>
+                      <a:picLocks noChangeAspect="1" noChangeArrowheads="1"/>
+                    </pic:cNvPicPr>
+                  </pic:nvPicPr>
+                  <pic:blipFill>
+                    <a:blip r:embed="rId21">
+                      <a:extLst>
+                        <a:ext uri="{28A0092B-C50C-407E-A947-70E740481C1C}">
+                          <a14:useLocalDpi xmlns:a14="http://schemas.microsoft.com/office/drawing/2010/main" val="0"/>
+                        </a:ext>
+                      </a:extLst>
+                    </a:blip>
+                    <a:srcRect/>
+                    <a:stretch>
+                      <a:fillRect/>
+                    </a:stretch>
+                  </pic:blipFill>
+                  <pic:spPr bwMode="auto">
+                    <a:xfrm>
+                      <a:off x="0" y="0"/>
+                      <a:ext cx="1481455" cy="3744595"/>
+                    </a:xfrm>
+                    <a:prstGeom prst="rect">
+                      <a:avLst/>
+                    </a:prstGeom>
+                    <a:noFill/>
+                    <a:ln>
+                      <a:noFill/>
+                    </a:ln>
+                  </pic:spPr>
+                </pic:pic>
+              </a:graphicData>
+            </a:graphic>
+            <wp14:sizeRelH relativeFrom="page">
+              <wp14:pctWidth>0</wp14:pctWidth>
+            </wp14:sizeRelH>
+            <wp14:sizeRelV relativeFrom="page">
+              <wp14:pctHeight>0</wp14:pctHeight>
+            </wp14:sizeRelV>
+          </wp:anchor>
+        </w:drawing>
+      </w:r>
       <w:r>
         <w:rPr>
           <w:noProof/>
@@ -1596,10 +2097,10 @@
           <wp:anchor distT="0" distB="0" distL="114300" distR="114300" simplePos="0" relativeHeight="251664384" behindDoc="0" locked="0" layoutInCell="1" allowOverlap="1">
             <wp:simplePos x="0" y="0"/>
             <wp:positionH relativeFrom="margin">
-              <wp:posOffset>5042958</wp:posOffset>
+              <wp:posOffset>5009515</wp:posOffset>
             </wp:positionH>
             <wp:positionV relativeFrom="margin">
-              <wp:posOffset>2879090</wp:posOffset>
+              <wp:posOffset>5137150</wp:posOffset>
             </wp:positionV>
             <wp:extent cx="1270000" cy="3752215"/>
             <wp:effectExtent l="0" t="0" r="6350" b="635"/>
@@ -1618,7 +2119,7 @@
                     </pic:cNvPicPr>
                   </pic:nvPicPr>
                   <pic:blipFill>
-                    <a:blip r:embed="rId14">
+                    <a:blip r:embed="rId22">
                       <a:extLst>
                         <a:ext uri="{28A0092B-C50C-407E-A947-70E740481C1C}">
                           <a14:useLocalDpi xmlns:a14="http://schemas.microsoft.com/office/drawing/2010/main" val="0"/>
@@ -1656,72 +2157,10 @@
         </w:drawing>
       </w:r>
       <w:r>
-        <w:rPr>
-          <w:noProof/>
-        </w:rPr>
-        <w:drawing>
-          <wp:anchor distT="0" distB="0" distL="114300" distR="114300" simplePos="0" relativeHeight="251663360" behindDoc="1" locked="0" layoutInCell="1" allowOverlap="1" wp14:anchorId="7DC92DE9">
-            <wp:simplePos x="0" y="0"/>
-            <wp:positionH relativeFrom="margin">
-              <wp:posOffset>3527848</wp:posOffset>
-            </wp:positionH>
-            <wp:positionV relativeFrom="margin">
-              <wp:posOffset>2875703</wp:posOffset>
-            </wp:positionV>
-            <wp:extent cx="1481455" cy="3744595"/>
-            <wp:effectExtent l="0" t="0" r="4445" b="8255"/>
-            <wp:wrapSquare wrapText="bothSides"/>
-            <wp:docPr id="8" name="Image 8"/>
-            <wp:cNvGraphicFramePr>
-              <a:graphicFrameLocks xmlns:a="http://schemas.openxmlformats.org/drawingml/2006/main" noChangeAspect="1"/>
-            </wp:cNvGraphicFramePr>
-            <a:graphic xmlns:a="http://schemas.openxmlformats.org/drawingml/2006/main">
-              <a:graphicData uri="http://schemas.openxmlformats.org/drawingml/2006/picture">
-                <pic:pic xmlns:pic="http://schemas.openxmlformats.org/drawingml/2006/picture">
-                  <pic:nvPicPr>
-                    <pic:cNvPr id="0" name="Picture 1"/>
-                    <pic:cNvPicPr>
-                      <a:picLocks noChangeAspect="1" noChangeArrowheads="1"/>
-                    </pic:cNvPicPr>
-                  </pic:nvPicPr>
-                  <pic:blipFill>
-                    <a:blip r:embed="rId15">
-                      <a:extLst>
-                        <a:ext uri="{28A0092B-C50C-407E-A947-70E740481C1C}">
-                          <a14:useLocalDpi xmlns:a14="http://schemas.microsoft.com/office/drawing/2010/main" val="0"/>
-                        </a:ext>
-                      </a:extLst>
-                    </a:blip>
-                    <a:srcRect/>
-                    <a:stretch>
-                      <a:fillRect/>
-                    </a:stretch>
-                  </pic:blipFill>
-                  <pic:spPr bwMode="auto">
-                    <a:xfrm>
-                      <a:off x="0" y="0"/>
-                      <a:ext cx="1481455" cy="3744595"/>
-                    </a:xfrm>
-                    <a:prstGeom prst="rect">
-                      <a:avLst/>
-                    </a:prstGeom>
-                    <a:noFill/>
-                    <a:ln>
-                      <a:noFill/>
-                    </a:ln>
-                  </pic:spPr>
-                </pic:pic>
-              </a:graphicData>
-            </a:graphic>
-            <wp14:sizeRelH relativeFrom="page">
-              <wp14:pctWidth>0</wp14:pctWidth>
-            </wp14:sizeRelH>
-            <wp14:sizeRelV relativeFrom="page">
-              <wp14:pctHeight>0</wp14:pctHeight>
-            </wp14:sizeRelV>
-          </wp:anchor>
-        </w:drawing>
-      </w:r>
+        <w:t>Prestations attendues :</w:t>
+      </w:r>
+    </w:p>
+    <w:p>
       <w:r>
         <w:t>•    Prix nom de domaine</w:t>
       </w:r>
@@ -1747,7 +2186,7 @@
     </w:p>
     <w:p/>
     <w:sectPr>
-      <w:footerReference w:type="default" r:id="rId16"/>
+      <w:footerReference w:type="default" r:id="rId23"/>
       <w:pgSz w:w="11906" w:h="16838"/>
       <w:pgMar w:top="1417" w:right="1417" w:bottom="1417" w:left="1417" w:header="708" w:footer="708" w:gutter="0"/>
       <w:cols w:space="708"/>
@@ -3198,6 +3637,18 @@
       <w:szCs w:val="21"/>
     </w:rPr>
   </w:style>
+  <w:style w:type="character" w:styleId="Mentionnonrsolue">
+    <w:name w:val="Unresolved Mention"/>
+    <w:basedOn w:val="Policepardfaut"/>
+    <w:uiPriority w:val="99"/>
+    <w:semiHidden/>
+    <w:unhideWhenUsed/>
+    <w:rsid w:val="00E36848"/>
+    <w:rPr>
+      <w:color w:val="605E5C"/>
+      <w:shd w:val="clear" w:color="auto" w:fill="E1DFDD"/>
+    </w:rPr>
+  </w:style>
 </w:styles>
 </file>
 
@@ -3501,7 +3952,7 @@
 </file>
 
 <file path=customXml/itemProps1.xml><?xml version="1.0" encoding="utf-8"?>
-<ds:datastoreItem xmlns:ds="http://schemas.openxmlformats.org/officeDocument/2006/customXml" ds:itemID="{8AF136D4-4A90-4CFC-8887-5054E2F35ED4}">
+<ds:datastoreItem xmlns:ds="http://schemas.openxmlformats.org/officeDocument/2006/customXml" ds:itemID="{78EC4414-7881-45C0-842B-54B5456AEB39}">
   <ds:schemaRefs>
     <ds:schemaRef ds:uri="http://schemas.openxmlformats.org/officeDocument/2006/bibliography"/>
   </ds:schemaRefs>

</xml_diff>

<commit_message>
maj des couleurs choisies
</commit_message>
<xml_diff>
--- a/RendusTemporaires/Dossier de conception.docx
+++ b/RendusTemporaires/Dossier de conception.docx
@@ -1310,6 +1310,126 @@
           <w:noProof/>
         </w:rPr>
         <w:drawing>
+          <wp:anchor distT="0" distB="0" distL="114300" distR="114300" simplePos="0" relativeHeight="251669504" behindDoc="1" locked="0" layoutInCell="1" allowOverlap="1" wp14:anchorId="311E6CC4">
+            <wp:simplePos x="0" y="0"/>
+            <wp:positionH relativeFrom="column">
+              <wp:posOffset>1298575</wp:posOffset>
+            </wp:positionH>
+            <wp:positionV relativeFrom="paragraph">
+              <wp:posOffset>427899</wp:posOffset>
+            </wp:positionV>
+            <wp:extent cx="631371" cy="247828"/>
+            <wp:effectExtent l="0" t="0" r="0" b="0"/>
+            <wp:wrapNone/>
+            <wp:docPr id="17" name="Image 17"/>
+            <wp:cNvGraphicFramePr>
+              <a:graphicFrameLocks xmlns:a="http://schemas.openxmlformats.org/drawingml/2006/main" noChangeAspect="1"/>
+            </wp:cNvGraphicFramePr>
+            <a:graphic xmlns:a="http://schemas.openxmlformats.org/drawingml/2006/main">
+              <a:graphicData uri="http://schemas.openxmlformats.org/drawingml/2006/picture">
+                <pic:pic xmlns:pic="http://schemas.openxmlformats.org/drawingml/2006/picture">
+                  <pic:nvPicPr>
+                    <pic:cNvPr id="1" name=""/>
+                    <pic:cNvPicPr/>
+                  </pic:nvPicPr>
+                  <pic:blipFill>
+                    <a:blip r:embed="rId12">
+                      <a:extLst>
+                        <a:ext uri="{28A0092B-C50C-407E-A947-70E740481C1C}">
+                          <a14:useLocalDpi xmlns:a14="http://schemas.microsoft.com/office/drawing/2010/main" val="0"/>
+                        </a:ext>
+                      </a:extLst>
+                    </a:blip>
+                    <a:stretch>
+                      <a:fillRect/>
+                    </a:stretch>
+                  </pic:blipFill>
+                  <pic:spPr>
+                    <a:xfrm>
+                      <a:off x="0" y="0"/>
+                      <a:ext cx="631371" cy="247828"/>
+                    </a:xfrm>
+                    <a:prstGeom prst="rect">
+                      <a:avLst/>
+                    </a:prstGeom>
+                  </pic:spPr>
+                </pic:pic>
+              </a:graphicData>
+            </a:graphic>
+            <wp14:sizeRelH relativeFrom="margin">
+              <wp14:pctWidth>0</wp14:pctWidth>
+            </wp14:sizeRelH>
+            <wp14:sizeRelV relativeFrom="margin">
+              <wp14:pctHeight>0</wp14:pctHeight>
+            </wp14:sizeRelV>
+          </wp:anchor>
+        </w:drawing>
+      </w:r>
+      <w:r>
+        <w:rPr>
+          <w:noProof/>
+        </w:rPr>
+        <w:drawing>
+          <wp:anchor distT="0" distB="0" distL="114300" distR="114300" simplePos="0" relativeHeight="251668480" behindDoc="1" locked="0" layoutInCell="1" allowOverlap="1" wp14:anchorId="5F21CA9F">
+            <wp:simplePos x="0" y="0"/>
+            <wp:positionH relativeFrom="margin">
+              <wp:posOffset>4803775</wp:posOffset>
+            </wp:positionH>
+            <wp:positionV relativeFrom="paragraph">
+              <wp:posOffset>414020</wp:posOffset>
+            </wp:positionV>
+            <wp:extent cx="775976" cy="287111"/>
+            <wp:effectExtent l="0" t="0" r="5080" b="0"/>
+            <wp:wrapNone/>
+            <wp:docPr id="16" name="Image 16"/>
+            <wp:cNvGraphicFramePr>
+              <a:graphicFrameLocks xmlns:a="http://schemas.openxmlformats.org/drawingml/2006/main" noChangeAspect="1"/>
+            </wp:cNvGraphicFramePr>
+            <a:graphic xmlns:a="http://schemas.openxmlformats.org/drawingml/2006/main">
+              <a:graphicData uri="http://schemas.openxmlformats.org/drawingml/2006/picture">
+                <pic:pic xmlns:pic="http://schemas.openxmlformats.org/drawingml/2006/picture">
+                  <pic:nvPicPr>
+                    <pic:cNvPr id="1" name=""/>
+                    <pic:cNvPicPr/>
+                  </pic:nvPicPr>
+                  <pic:blipFill>
+                    <a:blip r:embed="rId13">
+                      <a:extLst>
+                        <a:ext uri="{28A0092B-C50C-407E-A947-70E740481C1C}">
+                          <a14:useLocalDpi xmlns:a14="http://schemas.microsoft.com/office/drawing/2010/main" val="0"/>
+                        </a:ext>
+                      </a:extLst>
+                    </a:blip>
+                    <a:stretch>
+                      <a:fillRect/>
+                    </a:stretch>
+                  </pic:blipFill>
+                  <pic:spPr>
+                    <a:xfrm>
+                      <a:off x="0" y="0"/>
+                      <a:ext cx="775976" cy="287111"/>
+                    </a:xfrm>
+                    <a:prstGeom prst="rect">
+                      <a:avLst/>
+                    </a:prstGeom>
+                  </pic:spPr>
+                </pic:pic>
+              </a:graphicData>
+            </a:graphic>
+            <wp14:sizeRelH relativeFrom="margin">
+              <wp14:pctWidth>0</wp14:pctWidth>
+            </wp14:sizeRelH>
+            <wp14:sizeRelV relativeFrom="margin">
+              <wp14:pctHeight>0</wp14:pctHeight>
+            </wp14:sizeRelV>
+          </wp:anchor>
+        </w:drawing>
+      </w:r>
+      <w:r>
+        <w:rPr>
+          <w:noProof/>
+        </w:rPr>
+        <w:drawing>
           <wp:anchor distT="0" distB="0" distL="114300" distR="114300" simplePos="0" relativeHeight="251667456" behindDoc="1" locked="0" layoutInCell="1" allowOverlap="1" wp14:anchorId="616EF37D">
             <wp:simplePos x="0" y="0"/>
             <wp:positionH relativeFrom="column">
@@ -1333,7 +1453,7 @@
                     <pic:cNvPicPr/>
                   </pic:nvPicPr>
                   <pic:blipFill>
-                    <a:blip r:embed="rId12" cstate="print">
+                    <a:blip r:embed="rId14" cstate="print">
                       <a:extLst>
                         <a:ext uri="{28A0092B-C50C-407E-A947-70E740481C1C}">
                           <a14:useLocalDpi xmlns:a14="http://schemas.microsoft.com/office/drawing/2010/main" val="0"/>
@@ -1370,66 +1490,6 @@
           <w:noProof/>
         </w:rPr>
         <w:drawing>
-          <wp:anchor distT="0" distB="0" distL="114300" distR="114300" simplePos="0" relativeHeight="251665408" behindDoc="1" locked="0" layoutInCell="1" allowOverlap="1" wp14:anchorId="5F7AB854">
-            <wp:simplePos x="0" y="0"/>
-            <wp:positionH relativeFrom="column">
-              <wp:posOffset>1225127</wp:posOffset>
-            </wp:positionH>
-            <wp:positionV relativeFrom="paragraph">
-              <wp:posOffset>426085</wp:posOffset>
-            </wp:positionV>
-            <wp:extent cx="700405" cy="254000"/>
-            <wp:effectExtent l="0" t="0" r="4445" b="0"/>
-            <wp:wrapNone/>
-            <wp:docPr id="13" name="Image 13"/>
-            <wp:cNvGraphicFramePr>
-              <a:graphicFrameLocks xmlns:a="http://schemas.openxmlformats.org/drawingml/2006/main" noChangeAspect="1"/>
-            </wp:cNvGraphicFramePr>
-            <a:graphic xmlns:a="http://schemas.openxmlformats.org/drawingml/2006/main">
-              <a:graphicData uri="http://schemas.openxmlformats.org/drawingml/2006/picture">
-                <pic:pic xmlns:pic="http://schemas.openxmlformats.org/drawingml/2006/picture">
-                  <pic:nvPicPr>
-                    <pic:cNvPr id="1" name=""/>
-                    <pic:cNvPicPr/>
-                  </pic:nvPicPr>
-                  <pic:blipFill>
-                    <a:blip r:embed="rId13">
-                      <a:extLst>
-                        <a:ext uri="{28A0092B-C50C-407E-A947-70E740481C1C}">
-                          <a14:useLocalDpi xmlns:a14="http://schemas.microsoft.com/office/drawing/2010/main" val="0"/>
-                        </a:ext>
-                      </a:extLst>
-                    </a:blip>
-                    <a:stretch>
-                      <a:fillRect/>
-                    </a:stretch>
-                  </pic:blipFill>
-                  <pic:spPr>
-                    <a:xfrm>
-                      <a:off x="0" y="0"/>
-                      <a:ext cx="700405" cy="254000"/>
-                    </a:xfrm>
-                    <a:prstGeom prst="rect">
-                      <a:avLst/>
-                    </a:prstGeom>
-                  </pic:spPr>
-                </pic:pic>
-              </a:graphicData>
-            </a:graphic>
-            <wp14:sizeRelH relativeFrom="page">
-              <wp14:pctWidth>0</wp14:pctWidth>
-            </wp14:sizeRelH>
-            <wp14:sizeRelV relativeFrom="page">
-              <wp14:pctHeight>0</wp14:pctHeight>
-            </wp14:sizeRelV>
-          </wp:anchor>
-        </w:drawing>
-      </w:r>
-      <w:r>
-        <w:rPr>
-          <w:noProof/>
-        </w:rPr>
-        <w:drawing>
           <wp:anchor distT="0" distB="0" distL="114300" distR="114300" simplePos="0" relativeHeight="251666432" behindDoc="1" locked="0" layoutInCell="1" allowOverlap="1" wp14:anchorId="2E54781F">
             <wp:simplePos x="0" y="0"/>
             <wp:positionH relativeFrom="margin">
@@ -1453,7 +1513,7 @@
                     <pic:cNvPicPr/>
                   </pic:nvPicPr>
                   <pic:blipFill>
-                    <a:blip r:embed="rId14">
+                    <a:blip r:embed="rId15">
                       <a:extLst>
                         <a:ext uri="{28A0092B-C50C-407E-A947-70E740481C1C}">
                           <a14:useLocalDpi xmlns:a14="http://schemas.microsoft.com/office/drawing/2010/main" val="0"/>
@@ -1486,7 +1546,10 @@
         </w:drawing>
       </w:r>
       <w:r>
-        <w:t>Les couleurs principales choisies pour notre site seront sur le même thème que celles du CESI c’est-à-dire : Bleu, Noir, et Blanc.</w:t>
+        <w:t>Les couleurs principales choisies pour notre site seront sur le même thème que celles du CESI c’est-à-dire : Bleu, Noir, et Blanc</w:t>
+      </w:r>
+      <w:r>
+        <w:t xml:space="preserve"> et également le Jaune utilisé sur le site de référence.</w:t>
       </w:r>
     </w:p>
     <w:p>
@@ -1494,43 +1557,75 @@
         <w:t xml:space="preserve">Respectivement : </w:t>
       </w:r>
       <w:r>
+        <w:rPr>
+          <w:color w:val="000000" w:themeColor="text1"/>
+        </w:rPr>
         <w:tab/>
       </w:r>
       <w:r>
         <w:rPr>
+          <w:color w:val="000000" w:themeColor="text1"/>
+        </w:rPr>
+        <w:t>#</w:t>
+      </w:r>
+      <w:r>
+        <w:rPr>
+          <w:color w:val="000000" w:themeColor="text1"/>
+        </w:rPr>
+        <w:t>5b88d9</w:t>
+      </w:r>
+      <w:r>
+        <w:rPr>
+          <w:color w:val="000000" w:themeColor="text1"/>
+        </w:rPr>
+        <w:t> </w:t>
+      </w:r>
+      <w:r>
+        <w:rPr>
+          <w:color w:val="000000" w:themeColor="text1"/>
+        </w:rPr>
+        <w:tab/>
+      </w:r>
+      <w:r>
+        <w:t>;</w:t>
+      </w:r>
+      <w:r>
+        <w:tab/>
+      </w:r>
+      <w:r>
+        <w:t xml:space="preserve"> </w:t>
+      </w:r>
+      <w:r>
+        <w:rPr>
           <w:color w:val="FFFFFF" w:themeColor="background1"/>
         </w:rPr>
-        <w:t>#0000FF </w:t>
+        <w:t>#000000</w:t>
       </w:r>
       <w:r>
         <w:tab/>
       </w:r>
       <w:r>
-        <w:t>;</w:t>
+        <w:t xml:space="preserve"> ; </w:t>
       </w:r>
       <w:r>
         <w:tab/>
       </w:r>
       <w:r>
-        <w:t xml:space="preserve"> </w:t>
-      </w:r>
-      <w:r>
-        <w:rPr>
-          <w:color w:val="FFFFFF" w:themeColor="background1"/>
-        </w:rPr>
-        <w:t>#000000</w:t>
-      </w:r>
-      <w:r>
-        <w:tab/>
-      </w:r>
-      <w:r>
-        <w:t xml:space="preserve"> ; </w:t>
-      </w:r>
-      <w:r>
-        <w:tab/>
-      </w:r>
-      <w:r>
-        <w:t>#FFFFFF.</w:t>
+        <w:t>#FFFFFF</w:t>
+      </w:r>
+      <w:r>
+        <w:t xml:space="preserve">     </w:t>
+      </w:r>
+      <w:proofErr w:type="gramStart"/>
+      <w:r>
+        <w:t xml:space="preserve">   ;</w:t>
+      </w:r>
+      <w:proofErr w:type="gramEnd"/>
+      <w:r>
+        <w:t xml:space="preserve">    </w:t>
+      </w:r>
+      <w:r>
+        <w:t>#FFC252</w:t>
       </w:r>
     </w:p>
     <w:p>
@@ -1558,8 +1653,88 @@
         </w:rPr>
         <w:t xml:space="preserve"> </w:t>
       </w:r>
-    </w:p>
-    <w:p>
+      <w:bookmarkStart w:id="13" w:name="_GoBack"/>
+      <w:bookmarkEnd w:id="13"/>
+    </w:p>
+    <w:p>
+      <w:r>
+        <w:rPr>
+          <w:noProof/>
+        </w:rPr>
+        <w:drawing>
+          <wp:anchor distT="0" distB="0" distL="114300" distR="114300" simplePos="0" relativeHeight="251671552" behindDoc="1" locked="0" layoutInCell="1" allowOverlap="1" wp14:anchorId="24E86B06" wp14:editId="035E8D0A">
+            <wp:simplePos x="0" y="0"/>
+            <wp:positionH relativeFrom="margin">
+              <wp:align>right</wp:align>
+            </wp:positionH>
+            <wp:positionV relativeFrom="paragraph">
+              <wp:posOffset>299357</wp:posOffset>
+            </wp:positionV>
+            <wp:extent cx="3712191" cy="1143283"/>
+            <wp:effectExtent l="0" t="0" r="0" b="0"/>
+            <wp:wrapTight wrapText="bothSides">
+              <wp:wrapPolygon edited="0">
+                <wp:start x="2328" y="1800"/>
+                <wp:lineTo x="887" y="5040"/>
+                <wp:lineTo x="554" y="6120"/>
+                <wp:lineTo x="554" y="19440"/>
+                <wp:lineTo x="4989" y="19440"/>
+                <wp:lineTo x="5100" y="18000"/>
+                <wp:lineTo x="4213" y="16560"/>
+                <wp:lineTo x="1441" y="14040"/>
+                <wp:lineTo x="20732" y="13680"/>
+                <wp:lineTo x="21064" y="10800"/>
+                <wp:lineTo x="17849" y="7920"/>
+                <wp:lineTo x="12084" y="5400"/>
+                <wp:lineTo x="5987" y="1800"/>
+                <wp:lineTo x="2328" y="1800"/>
+              </wp:wrapPolygon>
+            </wp:wrapTight>
+            <wp:docPr id="18" name="Image 18" descr="Résultat de recherche d'images pour &quot;BDE CESI&quot;"/>
+            <wp:cNvGraphicFramePr>
+              <a:graphicFrameLocks xmlns:a="http://schemas.openxmlformats.org/drawingml/2006/main" noChangeAspect="1"/>
+            </wp:cNvGraphicFramePr>
+            <a:graphic xmlns:a="http://schemas.openxmlformats.org/drawingml/2006/main">
+              <a:graphicData uri="http://schemas.openxmlformats.org/drawingml/2006/picture">
+                <pic:pic xmlns:pic="http://schemas.openxmlformats.org/drawingml/2006/picture">
+                  <pic:nvPicPr>
+                    <pic:cNvPr id="0" name="Picture 4" descr="Résultat de recherche d'images pour &quot;BDE CESI&quot;"/>
+                    <pic:cNvPicPr>
+                      <a:picLocks noChangeAspect="1" noChangeArrowheads="1"/>
+                    </pic:cNvPicPr>
+                  </pic:nvPicPr>
+                  <pic:blipFill>
+                    <a:blip r:embed="rId9" cstate="print">
+                      <a:extLst>
+                        <a:ext uri="{28A0092B-C50C-407E-A947-70E740481C1C}">
+                          <a14:useLocalDpi xmlns:a14="http://schemas.microsoft.com/office/drawing/2010/main" val="0"/>
+                        </a:ext>
+                      </a:extLst>
+                    </a:blip>
+                    <a:srcRect/>
+                    <a:stretch>
+                      <a:fillRect/>
+                    </a:stretch>
+                  </pic:blipFill>
+                  <pic:spPr bwMode="auto">
+                    <a:xfrm>
+                      <a:off x="0" y="0"/>
+                      <a:ext cx="3712191" cy="1143283"/>
+                    </a:xfrm>
+                    <a:prstGeom prst="rect">
+                      <a:avLst/>
+                    </a:prstGeom>
+                    <a:noFill/>
+                    <a:ln>
+                      <a:noFill/>
+                    </a:ln>
+                  </pic:spPr>
+                </pic:pic>
+              </a:graphicData>
+            </a:graphic>
+          </wp:anchor>
+        </w:drawing>
+      </w:r>
       <w:r>
         <w:rPr>
           <w:noProof/>
@@ -1613,62 +1788,6 @@
           </wp:inline>
         </w:drawing>
       </w:r>
-      <w:r>
-        <w:rPr>
-          <w:noProof/>
-        </w:rPr>
-        <w:drawing>
-          <wp:inline distT="0" distB="0" distL="0" distR="0">
-            <wp:extent cx="1816779" cy="1769125"/>
-            <wp:effectExtent l="0" t="0" r="0" b="2540"/>
-            <wp:docPr id="7" name="Image 7" descr="RÃ©sultat de recherche d'images pour &quot;logo cesi&quot;"/>
-            <wp:cNvGraphicFramePr>
-              <a:graphicFrameLocks xmlns:a="http://schemas.openxmlformats.org/drawingml/2006/main" noChangeAspect="1"/>
-            </wp:cNvGraphicFramePr>
-            <a:graphic xmlns:a="http://schemas.openxmlformats.org/drawingml/2006/main">
-              <a:graphicData uri="http://schemas.openxmlformats.org/drawingml/2006/picture">
-                <pic:pic xmlns:pic="http://schemas.openxmlformats.org/drawingml/2006/picture">
-                  <pic:nvPicPr>
-                    <pic:cNvPr id="0" name="Picture 3" descr="RÃ©sultat de recherche d'images pour &quot;logo cesi&quot;"/>
-                    <pic:cNvPicPr>
-                      <a:picLocks noChangeAspect="1" noChangeArrowheads="1"/>
-                    </pic:cNvPicPr>
-                  </pic:nvPicPr>
-                  <pic:blipFill rotWithShape="1">
-                    <a:blip r:embed="rId15">
-                      <a:extLst>
-                        <a:ext uri="{28A0092B-C50C-407E-A947-70E740481C1C}">
-                          <a14:useLocalDpi xmlns:a14="http://schemas.microsoft.com/office/drawing/2010/main" val="0"/>
-                        </a:ext>
-                      </a:extLst>
-                    </a:blip>
-                    <a:srcRect l="7694" t="8012" r="7371" b="9281"/>
-                    <a:stretch/>
-                  </pic:blipFill>
-                  <pic:spPr bwMode="auto">
-                    <a:xfrm>
-                      <a:off x="0" y="0"/>
-                      <a:ext cx="1843353" cy="1795002"/>
-                    </a:xfrm>
-                    <a:prstGeom prst="rect">
-                      <a:avLst/>
-                    </a:prstGeom>
-                    <a:noFill/>
-                    <a:ln>
-                      <a:noFill/>
-                    </a:ln>
-                    <a:extLst>
-                      <a:ext uri="{53640926-AAD7-44D8-BBD7-CCE9431645EC}">
-                        <a14:shadowObscured xmlns:a14="http://schemas.microsoft.com/office/drawing/2010/main"/>
-                      </a:ext>
-                    </a:extLst>
-                  </pic:spPr>
-                </pic:pic>
-              </a:graphicData>
-            </a:graphic>
-          </wp:inline>
-        </w:drawing>
-      </w:r>
     </w:p>
     <w:p>
       <w:r>
@@ -1721,11 +1840,11 @@
       <w:pPr>
         <w:pStyle w:val="Titre1"/>
       </w:pPr>
-      <w:bookmarkStart w:id="13" w:name="_Toc535415712"/>
+      <w:bookmarkStart w:id="14" w:name="_Toc535415712"/>
       <w:r>
         <w:t>Spécificités techniques :</w:t>
       </w:r>
-      <w:bookmarkEnd w:id="13"/>
+      <w:bookmarkEnd w:id="14"/>
     </w:p>
     <w:p>
       <w:r>
@@ -2008,12 +2127,10 @@
       <w:pPr>
         <w:pStyle w:val="Titre1"/>
       </w:pPr>
-      <w:bookmarkStart w:id="14" w:name="_Toc535415713"/>
+      <w:bookmarkStart w:id="15" w:name="_Toc535415713"/>
       <w:r>
         <w:t>Cas d’utilisation</w:t>
       </w:r>
-      <w:bookmarkStart w:id="15" w:name="_GoBack"/>
-      <w:bookmarkEnd w:id="14"/>
       <w:bookmarkEnd w:id="15"/>
     </w:p>
     <w:p>
@@ -3952,7 +4069,7 @@
 </file>
 
 <file path=customXml/itemProps1.xml><?xml version="1.0" encoding="utf-8"?>
-<ds:datastoreItem xmlns:ds="http://schemas.openxmlformats.org/officeDocument/2006/customXml" ds:itemID="{78EC4414-7881-45C0-842B-54B5456AEB39}">
+<ds:datastoreItem xmlns:ds="http://schemas.openxmlformats.org/officeDocument/2006/customXml" ds:itemID="{32F6D730-D5BB-4CAF-B19D-7E1C9ED13CBB}">
   <ds:schemaRefs>
     <ds:schemaRef ds:uri="http://schemas.openxmlformats.org/officeDocument/2006/bibliography"/>
   </ds:schemaRefs>

</xml_diff>

<commit_message>
Dossier de conception terminé (need vérif)
</commit_message>
<xml_diff>
--- a/RendusTemporaires/Dossier de conception.docx
+++ b/RendusTemporaires/Dossier de conception.docx
@@ -286,6 +286,8 @@
           <w:lang w:eastAsia="fr-FR"/>
         </w:rPr>
       </w:pPr>
+      <w:bookmarkStart w:id="1" w:name="_GoBack"/>
+      <w:bookmarkEnd w:id="1"/>
     </w:p>
     <w:sdt>
       <w:sdtPr>
@@ -931,7 +933,7 @@
                 <w:noProof/>
                 <w:webHidden/>
               </w:rPr>
-              <w:t>7</w:t>
+              <w:t>8</w:t>
             </w:r>
             <w:r>
               <w:rPr>
@@ -974,18 +976,18 @@
       <w:pPr>
         <w:pStyle w:val="Titre1"/>
       </w:pPr>
-      <w:bookmarkStart w:id="1" w:name="_Toc535415253"/>
-      <w:bookmarkStart w:id="2" w:name="_Toc535415302"/>
+      <w:bookmarkStart w:id="2" w:name="_Toc535415253"/>
+      <w:bookmarkStart w:id="3" w:name="_Toc535415302"/>
       <w:r>
         <w:t xml:space="preserve"> </w:t>
       </w:r>
-      <w:bookmarkStart w:id="3" w:name="_Toc535415708"/>
+      <w:bookmarkStart w:id="4" w:name="_Toc535415708"/>
       <w:r>
         <w:t>Projet</w:t>
       </w:r>
-      <w:bookmarkEnd w:id="1"/>
       <w:bookmarkEnd w:id="2"/>
       <w:bookmarkEnd w:id="3"/>
+      <w:bookmarkEnd w:id="4"/>
     </w:p>
     <w:p/>
     <w:p>
@@ -1084,15 +1086,15 @@
       <w:pPr>
         <w:pStyle w:val="Titre1"/>
       </w:pPr>
-      <w:bookmarkStart w:id="4" w:name="_Toc535415254"/>
-      <w:bookmarkStart w:id="5" w:name="_Toc535415303"/>
-      <w:bookmarkStart w:id="6" w:name="_Toc535415709"/>
+      <w:bookmarkStart w:id="5" w:name="_Toc535415254"/>
+      <w:bookmarkStart w:id="6" w:name="_Toc535415303"/>
+      <w:bookmarkStart w:id="7" w:name="_Toc535415709"/>
       <w:r>
         <w:t>Équipe</w:t>
       </w:r>
-      <w:bookmarkEnd w:id="4"/>
       <w:bookmarkEnd w:id="5"/>
       <w:bookmarkEnd w:id="6"/>
+      <w:bookmarkEnd w:id="7"/>
     </w:p>
     <w:p/>
     <w:p>
@@ -1134,19 +1136,19 @@
       <w:pPr>
         <w:pStyle w:val="Titre1"/>
       </w:pPr>
-      <w:bookmarkStart w:id="7" w:name="_Toc535415255"/>
-      <w:bookmarkStart w:id="8" w:name="_Toc535415304"/>
+      <w:bookmarkStart w:id="8" w:name="_Toc535415255"/>
+      <w:bookmarkStart w:id="9" w:name="_Toc535415304"/>
       <w:r>
         <w:lastRenderedPageBreak/>
         <w:t xml:space="preserve"> </w:t>
       </w:r>
-      <w:bookmarkStart w:id="9" w:name="_Toc535415710"/>
+      <w:bookmarkStart w:id="10" w:name="_Toc535415710"/>
       <w:r>
         <w:t>Planning + WBS :</w:t>
       </w:r>
-      <w:bookmarkEnd w:id="7"/>
       <w:bookmarkEnd w:id="8"/>
       <w:bookmarkEnd w:id="9"/>
+      <w:bookmarkEnd w:id="10"/>
     </w:p>
     <w:p/>
     <w:p>
@@ -1324,18 +1326,18 @@
       <w:pPr>
         <w:pStyle w:val="Titre1"/>
       </w:pPr>
-      <w:bookmarkStart w:id="10" w:name="_Toc535415256"/>
-      <w:bookmarkStart w:id="11" w:name="_Toc535415305"/>
+      <w:bookmarkStart w:id="11" w:name="_Toc535415256"/>
+      <w:bookmarkStart w:id="12" w:name="_Toc535415305"/>
       <w:r>
         <w:t xml:space="preserve"> </w:t>
       </w:r>
-      <w:bookmarkStart w:id="12" w:name="_Toc535415711"/>
+      <w:bookmarkStart w:id="13" w:name="_Toc535415711"/>
       <w:r>
         <w:t>Charte graphique</w:t>
       </w:r>
-      <w:bookmarkEnd w:id="10"/>
       <w:bookmarkEnd w:id="11"/>
       <w:bookmarkEnd w:id="12"/>
+      <w:bookmarkEnd w:id="13"/>
     </w:p>
     <w:p/>
     <w:p>
@@ -1901,11 +1903,11 @@
       <w:pPr>
         <w:pStyle w:val="Titre1"/>
       </w:pPr>
-      <w:bookmarkStart w:id="13" w:name="_Toc535415712"/>
+      <w:bookmarkStart w:id="14" w:name="_Toc535415712"/>
       <w:r>
         <w:t>Spécificités techniques :</w:t>
       </w:r>
-      <w:bookmarkEnd w:id="13"/>
+      <w:bookmarkEnd w:id="14"/>
     </w:p>
     <w:p>
       <w:pPr>
@@ -1946,6 +1948,9 @@
       </w:r>
     </w:p>
     <w:p>
+      <w:pPr>
+        <w:jc w:val="center"/>
+      </w:pPr>
       <w:r>
         <w:rPr>
           <w:noProof/>
@@ -2001,6 +2006,70 @@
         </w:drawing>
       </w:r>
     </w:p>
+    <w:p/>
+    <w:p>
+      <w:pPr>
+        <w:pStyle w:val="Paragraphedeliste"/>
+        <w:numPr>
+          <w:ilvl w:val="0"/>
+          <w:numId w:val="17"/>
+        </w:numPr>
+      </w:pPr>
+      <w:r>
+        <w:t>Zoning</w:t>
+      </w:r>
+    </w:p>
+    <w:p>
+      <w:r>
+        <w:t xml:space="preserve">Zoning de la page d’accueil : </w:t>
+      </w:r>
+    </w:p>
+    <w:p>
+      <w:pPr>
+        <w:jc w:val="center"/>
+      </w:pPr>
+      <w:r>
+        <w:rPr>
+          <w:noProof/>
+        </w:rPr>
+        <w:drawing>
+          <wp:inline distT="0" distB="0" distL="0" distR="0" wp14:anchorId="3CA3E1D6" wp14:editId="761B9A91">
+            <wp:extent cx="5444066" cy="3782402"/>
+            <wp:effectExtent l="0" t="0" r="4445" b="8890"/>
+            <wp:docPr id="13" name="Image 13"/>
+            <wp:cNvGraphicFramePr>
+              <a:graphicFrameLocks xmlns:a="http://schemas.openxmlformats.org/drawingml/2006/main" noChangeAspect="1"/>
+            </wp:cNvGraphicFramePr>
+            <a:graphic xmlns:a="http://schemas.openxmlformats.org/drawingml/2006/main">
+              <a:graphicData uri="http://schemas.openxmlformats.org/drawingml/2006/picture">
+                <pic:pic xmlns:pic="http://schemas.openxmlformats.org/drawingml/2006/picture">
+                  <pic:nvPicPr>
+                    <pic:cNvPr id="1" name=""/>
+                    <pic:cNvPicPr/>
+                  </pic:nvPicPr>
+                  <pic:blipFill>
+                    <a:blip r:embed="rId18"/>
+                    <a:stretch>
+                      <a:fillRect/>
+                    </a:stretch>
+                  </pic:blipFill>
+                  <pic:spPr>
+                    <a:xfrm>
+                      <a:off x="0" y="0"/>
+                      <a:ext cx="5447092" cy="3784504"/>
+                    </a:xfrm>
+                    <a:prstGeom prst="rect">
+                      <a:avLst/>
+                    </a:prstGeom>
+                  </pic:spPr>
+                </pic:pic>
+              </a:graphicData>
+            </a:graphic>
+          </wp:inline>
+        </w:drawing>
+      </w:r>
+    </w:p>
+    <w:p/>
     <w:p>
       <w:pPr>
         <w:pStyle w:val="Paragraphedeliste"/>
@@ -2018,6 +2087,58 @@
     </w:p>
     <w:p>
       <w:r>
+        <w:t>On a d’abord créé un Dictionnaire de Données du projet :</w:t>
+      </w:r>
+    </w:p>
+    <w:p>
+      <w:pPr>
+        <w:jc w:val="center"/>
+      </w:pPr>
+      <w:r>
+        <w:rPr>
+          <w:noProof/>
+        </w:rPr>
+        <w:lastRenderedPageBreak/>
+        <w:drawing>
+          <wp:inline distT="0" distB="0" distL="0" distR="0" wp14:anchorId="3F68A1E8" wp14:editId="7E7477BD">
+            <wp:extent cx="3706091" cy="3886657"/>
+            <wp:effectExtent l="0" t="0" r="8890" b="0"/>
+            <wp:docPr id="19" name="Image 19"/>
+            <wp:cNvGraphicFramePr>
+              <a:graphicFrameLocks xmlns:a="http://schemas.openxmlformats.org/drawingml/2006/main" noChangeAspect="1"/>
+            </wp:cNvGraphicFramePr>
+            <a:graphic xmlns:a="http://schemas.openxmlformats.org/drawingml/2006/main">
+              <a:graphicData uri="http://schemas.openxmlformats.org/drawingml/2006/picture">
+                <pic:pic xmlns:pic="http://schemas.openxmlformats.org/drawingml/2006/picture">
+                  <pic:nvPicPr>
+                    <pic:cNvPr id="1" name=""/>
+                    <pic:cNvPicPr/>
+                  </pic:nvPicPr>
+                  <pic:blipFill>
+                    <a:blip r:embed="rId19"/>
+                    <a:stretch>
+                      <a:fillRect/>
+                    </a:stretch>
+                  </pic:blipFill>
+                  <pic:spPr>
+                    <a:xfrm>
+                      <a:off x="0" y="0"/>
+                      <a:ext cx="3727765" cy="3909387"/>
+                    </a:xfrm>
+                    <a:prstGeom prst="rect">
+                      <a:avLst/>
+                    </a:prstGeom>
+                  </pic:spPr>
+                </pic:pic>
+              </a:graphicData>
+            </a:graphic>
+          </wp:inline>
+        </w:drawing>
+      </w:r>
+    </w:p>
+    <w:p/>
+    <w:p>
+      <w:r>
         <w:t>On a réalisé un MCD du site de la région de Lyon</w:t>
       </w:r>
       <w:r>
@@ -2025,14 +2146,17 @@
       </w:r>
     </w:p>
     <w:p>
+      <w:pPr>
+        <w:jc w:val="center"/>
+      </w:pPr>
       <w:r>
         <w:rPr>
           <w:noProof/>
         </w:rPr>
         <w:drawing>
           <wp:inline distT="0" distB="0" distL="0" distR="0">
-            <wp:extent cx="5393266" cy="4905185"/>
-            <wp:effectExtent l="0" t="0" r="0" b="0"/>
+            <wp:extent cx="4738255" cy="4309450"/>
+            <wp:effectExtent l="0" t="0" r="5715" b="0"/>
             <wp:docPr id="10" name="Image 10"/>
             <wp:cNvGraphicFramePr>
               <a:graphicFrameLocks xmlns:a="http://schemas.openxmlformats.org/drawingml/2006/main" noChangeAspect="1"/>
@@ -2047,7 +2171,7 @@
                     </pic:cNvPicPr>
                   </pic:nvPicPr>
                   <pic:blipFill>
-                    <a:blip r:embed="rId18">
+                    <a:blip r:embed="rId20">
                       <a:extLst>
                         <a:ext uri="{28A0092B-C50C-407E-A947-70E740481C1C}">
                           <a14:useLocalDpi xmlns:a14="http://schemas.microsoft.com/office/drawing/2010/main" val="0"/>
@@ -2062,7 +2186,7 @@
                   <pic:spPr bwMode="auto">
                     <a:xfrm>
                       <a:off x="0" y="0"/>
-                      <a:ext cx="5421172" cy="4930565"/>
+                      <a:ext cx="4869719" cy="4429017"/>
                     </a:xfrm>
                     <a:prstGeom prst="rect">
                       <a:avLst/>
@@ -2081,6 +2205,7 @@
     </w:p>
     <w:p>
       <w:r>
+        <w:lastRenderedPageBreak/>
         <w:t xml:space="preserve">Également, un MCD </w:t>
       </w:r>
       <w:r>
@@ -2088,11 +2213,13 @@
       </w:r>
     </w:p>
     <w:p>
+      <w:pPr>
+        <w:jc w:val="center"/>
+      </w:pPr>
       <w:r>
         <w:rPr>
           <w:noProof/>
         </w:rPr>
-        <w:lastRenderedPageBreak/>
         <w:drawing>
           <wp:inline distT="0" distB="0" distL="0" distR="0">
             <wp:extent cx="1845733" cy="2895792"/>
@@ -2111,7 +2238,7 @@
                     </pic:cNvPicPr>
                   </pic:nvPicPr>
                   <pic:blipFill>
-                    <a:blip r:embed="rId19">
+                    <a:blip r:embed="rId21">
                       <a:extLst>
                         <a:ext uri="{28A0092B-C50C-407E-A947-70E740481C1C}">
                           <a14:useLocalDpi xmlns:a14="http://schemas.microsoft.com/office/drawing/2010/main" val="0"/>
@@ -2149,6 +2276,9 @@
       </w:r>
     </w:p>
     <w:p>
+      <w:pPr>
+        <w:jc w:val="center"/>
+      </w:pPr>
       <w:r>
         <w:rPr>
           <w:noProof/>
@@ -2171,7 +2301,7 @@
                     </pic:cNvPicPr>
                   </pic:nvPicPr>
                   <pic:blipFill>
-                    <a:blip r:embed="rId20">
+                    <a:blip r:embed="rId22">
                       <a:extLst>
                         <a:ext uri="{28A0092B-C50C-407E-A947-70E740481C1C}">
                           <a14:useLocalDpi xmlns:a14="http://schemas.microsoft.com/office/drawing/2010/main" val="0"/>
@@ -2210,74 +2340,11 @@
     </w:p>
     <w:p>
       <w:pPr>
-        <w:pStyle w:val="Paragraphedeliste"/>
-        <w:numPr>
-          <w:ilvl w:val="0"/>
-          <w:numId w:val="17"/>
-        </w:numPr>
-      </w:pPr>
+        <w:pStyle w:val="Titre1"/>
+      </w:pPr>
+      <w:bookmarkStart w:id="15" w:name="_Toc535415713"/>
       <w:r>
         <w:lastRenderedPageBreak/>
-        <w:t>Zoning</w:t>
-      </w:r>
-    </w:p>
-    <w:p>
-      <w:r>
-        <w:t xml:space="preserve">Zoning de la page d’accueil : </w:t>
-      </w:r>
-    </w:p>
-    <w:p>
-      <w:r>
-        <w:rPr>
-          <w:noProof/>
-        </w:rPr>
-        <w:drawing>
-          <wp:inline distT="0" distB="0" distL="0" distR="0" wp14:anchorId="6CA2359B" wp14:editId="5E0AE370">
-            <wp:extent cx="5444066" cy="3782402"/>
-            <wp:effectExtent l="0" t="0" r="4445" b="8890"/>
-            <wp:docPr id="13" name="Image 13"/>
-            <wp:cNvGraphicFramePr>
-              <a:graphicFrameLocks xmlns:a="http://schemas.openxmlformats.org/drawingml/2006/main" noChangeAspect="1"/>
-            </wp:cNvGraphicFramePr>
-            <a:graphic xmlns:a="http://schemas.openxmlformats.org/drawingml/2006/main">
-              <a:graphicData uri="http://schemas.openxmlformats.org/drawingml/2006/picture">
-                <pic:pic xmlns:pic="http://schemas.openxmlformats.org/drawingml/2006/picture">
-                  <pic:nvPicPr>
-                    <pic:cNvPr id="1" name=""/>
-                    <pic:cNvPicPr/>
-                  </pic:nvPicPr>
-                  <pic:blipFill>
-                    <a:blip r:embed="rId21"/>
-                    <a:stretch>
-                      <a:fillRect/>
-                    </a:stretch>
-                  </pic:blipFill>
-                  <pic:spPr>
-                    <a:xfrm>
-                      <a:off x="0" y="0"/>
-                      <a:ext cx="5447092" cy="3784504"/>
-                    </a:xfrm>
-                    <a:prstGeom prst="rect">
-                      <a:avLst/>
-                    </a:prstGeom>
-                  </pic:spPr>
-                </pic:pic>
-              </a:graphicData>
-            </a:graphic>
-          </wp:inline>
-        </w:drawing>
-      </w:r>
-    </w:p>
-    <w:p>
-      <w:bookmarkStart w:id="14" w:name="_GoBack"/>
-      <w:bookmarkEnd w:id="14"/>
-    </w:p>
-    <w:p>
-      <w:pPr>
-        <w:pStyle w:val="Titre1"/>
-      </w:pPr>
-      <w:bookmarkStart w:id="15" w:name="_Toc535415713"/>
-      <w:r>
         <w:t>Cas d’utilisation</w:t>
       </w:r>
       <w:bookmarkEnd w:id="15"/>
@@ -2377,7 +2444,6 @@
         </w:numPr>
       </w:pPr>
       <w:r>
-        <w:lastRenderedPageBreak/>
         <w:t>Design</w:t>
       </w:r>
     </w:p>
@@ -2427,13 +2493,13 @@
           <wp:anchor distT="0" distB="0" distL="114300" distR="114300" simplePos="0" relativeHeight="251664384" behindDoc="0" locked="0" layoutInCell="1" allowOverlap="1">
             <wp:simplePos x="0" y="0"/>
             <wp:positionH relativeFrom="margin">
-              <wp:posOffset>5042535</wp:posOffset>
+              <wp:posOffset>4875184</wp:posOffset>
             </wp:positionH>
-            <wp:positionV relativeFrom="margin">
-              <wp:posOffset>1496060</wp:posOffset>
+            <wp:positionV relativeFrom="paragraph">
+              <wp:posOffset>0</wp:posOffset>
             </wp:positionV>
-            <wp:extent cx="1270000" cy="3752215"/>
-            <wp:effectExtent l="0" t="0" r="6350" b="635"/>
+            <wp:extent cx="1270800" cy="3751200"/>
+            <wp:effectExtent l="0" t="0" r="5715" b="1905"/>
             <wp:wrapSquare wrapText="bothSides"/>
             <wp:docPr id="9" name="Image 9"/>
             <wp:cNvGraphicFramePr>
@@ -2449,7 +2515,7 @@
                     </pic:cNvPicPr>
                   </pic:nvPicPr>
                   <pic:blipFill>
-                    <a:blip r:embed="rId22">
+                    <a:blip r:embed="rId23">
                       <a:extLst>
                         <a:ext uri="{28A0092B-C50C-407E-A947-70E740481C1C}">
                           <a14:useLocalDpi xmlns:a14="http://schemas.microsoft.com/office/drawing/2010/main" val="0"/>
@@ -2464,7 +2530,7 @@
                   <pic:spPr bwMode="auto">
                     <a:xfrm>
                       <a:off x="0" y="0"/>
-                      <a:ext cx="1270000" cy="3752215"/>
+                      <a:ext cx="1270800" cy="3751200"/>
                     </a:xfrm>
                     <a:prstGeom prst="rect">
                       <a:avLst/>
@@ -2494,13 +2560,13 @@
           <wp:anchor distT="0" distB="0" distL="114300" distR="114300" simplePos="0" relativeHeight="251663360" behindDoc="1" locked="0" layoutInCell="1" allowOverlap="1" wp14:anchorId="7DC92DE9">
             <wp:simplePos x="0" y="0"/>
             <wp:positionH relativeFrom="margin">
-              <wp:posOffset>3288030</wp:posOffset>
+              <wp:posOffset>3287453</wp:posOffset>
             </wp:positionH>
-            <wp:positionV relativeFrom="bottomMargin">
-              <wp:posOffset>-7398385</wp:posOffset>
+            <wp:positionV relativeFrom="paragraph">
+              <wp:posOffset>2482</wp:posOffset>
             </wp:positionV>
-            <wp:extent cx="1481455" cy="3744595"/>
-            <wp:effectExtent l="0" t="0" r="4445" b="8255"/>
+            <wp:extent cx="1483200" cy="3744000"/>
+            <wp:effectExtent l="0" t="0" r="3175" b="0"/>
             <wp:wrapSquare wrapText="bothSides"/>
             <wp:docPr id="8" name="Image 8"/>
             <wp:cNvGraphicFramePr>
@@ -2516,7 +2582,7 @@
                     </pic:cNvPicPr>
                   </pic:nvPicPr>
                   <pic:blipFill>
-                    <a:blip r:embed="rId23">
+                    <a:blip r:embed="rId24">
                       <a:extLst>
                         <a:ext uri="{28A0092B-C50C-407E-A947-70E740481C1C}">
                           <a14:useLocalDpi xmlns:a14="http://schemas.microsoft.com/office/drawing/2010/main" val="0"/>
@@ -2531,7 +2597,7 @@
                   <pic:spPr bwMode="auto">
                     <a:xfrm>
                       <a:off x="0" y="0"/>
-                      <a:ext cx="1481455" cy="3744595"/>
+                      <a:ext cx="1483200" cy="3744000"/>
                     </a:xfrm>
                     <a:prstGeom prst="rect">
                       <a:avLst/>
@@ -2594,7 +2660,7 @@
     </w:p>
     <w:p/>
     <w:sectPr>
-      <w:footerReference w:type="default" r:id="rId24"/>
+      <w:footerReference w:type="default" r:id="rId25"/>
       <w:pgSz w:w="11906" w:h="16838"/>
       <w:pgMar w:top="1417" w:right="1417" w:bottom="1417" w:left="1417" w:header="708" w:footer="708" w:gutter="0"/>
       <w:cols w:space="708"/>
@@ -7143,7 +7209,7 @@
 </file>
 
 <file path=customXml/itemProps1.xml><?xml version="1.0" encoding="utf-8"?>
-<ds:datastoreItem xmlns:ds="http://schemas.openxmlformats.org/officeDocument/2006/customXml" ds:itemID="{D982C61C-2004-41D4-8ADE-2173A64EFB11}">
+<ds:datastoreItem xmlns:ds="http://schemas.openxmlformats.org/officeDocument/2006/customXml" ds:itemID="{86B0BC15-0E5E-41A6-98E0-E3D816E2E9A4}">
   <ds:schemaRefs>
     <ds:schemaRef ds:uri="http://schemas.openxmlformats.org/officeDocument/2006/bibliography"/>
   </ds:schemaRefs>

</xml_diff>

<commit_message>
Panier fonctionnel, manque le passage de commande
</commit_message>
<xml_diff>
--- a/RendusTemporaires/Dossier de conception.docx
+++ b/RendusTemporaires/Dossier de conception.docx
@@ -286,8 +286,6 @@
           <w:lang w:eastAsia="fr-FR"/>
         </w:rPr>
       </w:pPr>
-      <w:bookmarkStart w:id="1" w:name="_GoBack"/>
-      <w:bookmarkEnd w:id="1"/>
     </w:p>
     <w:sdt>
       <w:sdtPr>
@@ -398,21 +396,7 @@
                 <w:rStyle w:val="Lienhypertexte"/>
                 <w:noProof/>
               </w:rPr>
-              <w:t>P</w:t>
-            </w:r>
-            <w:r>
-              <w:rPr>
-                <w:rStyle w:val="Lienhypertexte"/>
-                <w:noProof/>
-              </w:rPr>
-              <w:t>r</w:t>
-            </w:r>
-            <w:r>
-              <w:rPr>
-                <w:rStyle w:val="Lienhypertexte"/>
-                <w:noProof/>
-              </w:rPr>
-              <w:t>ojet</w:t>
+              <w:t>Projet</w:t>
             </w:r>
             <w:r>
               <w:rPr>
@@ -501,21 +485,7 @@
                 <w:rStyle w:val="Lienhypertexte"/>
                 <w:noProof/>
               </w:rPr>
-              <w:t>Éq</w:t>
-            </w:r>
-            <w:r>
-              <w:rPr>
-                <w:rStyle w:val="Lienhypertexte"/>
-                <w:noProof/>
-              </w:rPr>
-              <w:t>u</w:t>
-            </w:r>
-            <w:r>
-              <w:rPr>
-                <w:rStyle w:val="Lienhypertexte"/>
-                <w:noProof/>
-              </w:rPr>
-              <w:t>ipe</w:t>
+              <w:t>Équipe</w:t>
             </w:r>
             <w:r>
               <w:rPr>
@@ -603,21 +573,7 @@
                 <w:rStyle w:val="Lienhypertexte"/>
                 <w:noProof/>
               </w:rPr>
-              <w:t>Planni</w:t>
-            </w:r>
-            <w:r>
-              <w:rPr>
-                <w:rStyle w:val="Lienhypertexte"/>
-                <w:noProof/>
-              </w:rPr>
-              <w:t>n</w:t>
-            </w:r>
-            <w:r>
-              <w:rPr>
-                <w:rStyle w:val="Lienhypertexte"/>
-                <w:noProof/>
-              </w:rPr>
-              <w:t>g + WBS :</w:t>
+              <w:t>Planning + WBS :</w:t>
             </w:r>
             <w:r>
               <w:rPr>
@@ -976,18 +932,18 @@
       <w:pPr>
         <w:pStyle w:val="Titre1"/>
       </w:pPr>
-      <w:bookmarkStart w:id="2" w:name="_Toc535415253"/>
-      <w:bookmarkStart w:id="3" w:name="_Toc535415302"/>
+      <w:bookmarkStart w:id="1" w:name="_Toc535415253"/>
+      <w:bookmarkStart w:id="2" w:name="_Toc535415302"/>
       <w:r>
         <w:t xml:space="preserve"> </w:t>
       </w:r>
-      <w:bookmarkStart w:id="4" w:name="_Toc535415708"/>
+      <w:bookmarkStart w:id="3" w:name="_Toc535415708"/>
       <w:r>
         <w:t>Projet</w:t>
       </w:r>
+      <w:bookmarkEnd w:id="1"/>
       <w:bookmarkEnd w:id="2"/>
       <w:bookmarkEnd w:id="3"/>
-      <w:bookmarkEnd w:id="4"/>
     </w:p>
     <w:p/>
     <w:p>
@@ -1086,15 +1042,15 @@
       <w:pPr>
         <w:pStyle w:val="Titre1"/>
       </w:pPr>
-      <w:bookmarkStart w:id="5" w:name="_Toc535415254"/>
-      <w:bookmarkStart w:id="6" w:name="_Toc535415303"/>
-      <w:bookmarkStart w:id="7" w:name="_Toc535415709"/>
+      <w:bookmarkStart w:id="4" w:name="_Toc535415254"/>
+      <w:bookmarkStart w:id="5" w:name="_Toc535415303"/>
+      <w:bookmarkStart w:id="6" w:name="_Toc535415709"/>
       <w:r>
         <w:t>Équipe</w:t>
       </w:r>
+      <w:bookmarkEnd w:id="4"/>
       <w:bookmarkEnd w:id="5"/>
       <w:bookmarkEnd w:id="6"/>
-      <w:bookmarkEnd w:id="7"/>
     </w:p>
     <w:p/>
     <w:p>
@@ -1136,19 +1092,19 @@
       <w:pPr>
         <w:pStyle w:val="Titre1"/>
       </w:pPr>
-      <w:bookmarkStart w:id="8" w:name="_Toc535415255"/>
-      <w:bookmarkStart w:id="9" w:name="_Toc535415304"/>
+      <w:bookmarkStart w:id="7" w:name="_Toc535415255"/>
+      <w:bookmarkStart w:id="8" w:name="_Toc535415304"/>
       <w:r>
         <w:lastRenderedPageBreak/>
         <w:t xml:space="preserve"> </w:t>
       </w:r>
-      <w:bookmarkStart w:id="10" w:name="_Toc535415710"/>
+      <w:bookmarkStart w:id="9" w:name="_Toc535415710"/>
       <w:r>
         <w:t>Planning + WBS :</w:t>
       </w:r>
+      <w:bookmarkEnd w:id="7"/>
       <w:bookmarkEnd w:id="8"/>
       <w:bookmarkEnd w:id="9"/>
-      <w:bookmarkEnd w:id="10"/>
     </w:p>
     <w:p/>
     <w:p>
@@ -1326,18 +1282,18 @@
       <w:pPr>
         <w:pStyle w:val="Titre1"/>
       </w:pPr>
-      <w:bookmarkStart w:id="11" w:name="_Toc535415256"/>
-      <w:bookmarkStart w:id="12" w:name="_Toc535415305"/>
+      <w:bookmarkStart w:id="10" w:name="_Toc535415256"/>
+      <w:bookmarkStart w:id="11" w:name="_Toc535415305"/>
       <w:r>
         <w:t xml:space="preserve"> </w:t>
       </w:r>
-      <w:bookmarkStart w:id="13" w:name="_Toc535415711"/>
+      <w:bookmarkStart w:id="12" w:name="_Toc535415711"/>
       <w:r>
         <w:t>Charte graphique</w:t>
       </w:r>
+      <w:bookmarkEnd w:id="10"/>
       <w:bookmarkEnd w:id="11"/>
       <w:bookmarkEnd w:id="12"/>
-      <w:bookmarkEnd w:id="13"/>
     </w:p>
     <w:p/>
     <w:p>
@@ -1903,11 +1859,11 @@
       <w:pPr>
         <w:pStyle w:val="Titre1"/>
       </w:pPr>
-      <w:bookmarkStart w:id="14" w:name="_Toc535415712"/>
+      <w:bookmarkStart w:id="13" w:name="_Toc535415712"/>
       <w:r>
         <w:t>Spécificités techniques :</w:t>
       </w:r>
-      <w:bookmarkEnd w:id="14"/>
+      <w:bookmarkEnd w:id="13"/>
     </w:p>
     <w:p>
       <w:pPr>
@@ -2070,6 +2026,11 @@
       </w:r>
     </w:p>
     <w:p/>
+    <w:p/>
+    <w:p/>
+    <w:p/>
+    <w:p/>
+    <w:p/>
     <w:p>
       <w:pPr>
         <w:pStyle w:val="Paragraphedeliste"/>
@@ -2079,6 +2040,7 @@
         </w:numPr>
       </w:pPr>
       <w:r>
+        <w:lastRenderedPageBreak/>
         <w:t>MCD</w:t>
       </w:r>
       <w:r>
@@ -2098,11 +2060,10 @@
         <w:rPr>
           <w:noProof/>
         </w:rPr>
-        <w:lastRenderedPageBreak/>
         <w:drawing>
           <wp:inline distT="0" distB="0" distL="0" distR="0" wp14:anchorId="3F68A1E8" wp14:editId="7E7477BD">
-            <wp:extent cx="3706091" cy="3886657"/>
-            <wp:effectExtent l="0" t="0" r="8890" b="0"/>
+            <wp:extent cx="5057029" cy="5303415"/>
+            <wp:effectExtent l="0" t="0" r="0" b="0"/>
             <wp:docPr id="19" name="Image 19"/>
             <wp:cNvGraphicFramePr>
               <a:graphicFrameLocks xmlns:a="http://schemas.openxmlformats.org/drawingml/2006/main" noChangeAspect="1"/>
@@ -2123,7 +2084,7 @@
                   <pic:spPr>
                     <a:xfrm>
                       <a:off x="0" y="0"/>
-                      <a:ext cx="3727765" cy="3909387"/>
+                      <a:ext cx="5100312" cy="5348807"/>
                     </a:xfrm>
                     <a:prstGeom prst="rect">
                       <a:avLst/>
@@ -2139,11 +2100,22 @@
     <w:p/>
     <w:p>
       <w:r>
-        <w:t>On a réalisé un MCD du site de la région de Lyon</w:t>
-      </w:r>
-      <w:r>
-        <w:t> :</w:t>
-      </w:r>
+        <w:br w:type="page"/>
+      </w:r>
+      <w:r>
+        <w:lastRenderedPageBreak/>
+        <w:t>Ainsi que le M</w:t>
+      </w:r>
+      <w:r>
+        <w:t>C</w:t>
+      </w:r>
+      <w:r>
+        <w:t>D du site complet :</w:t>
+      </w:r>
+    </w:p>
+    <w:p>
+      <w:bookmarkStart w:id="14" w:name="_GoBack"/>
+      <w:bookmarkEnd w:id="14"/>
     </w:p>
     <w:p>
       <w:pPr>
@@ -2155,9 +2127,9 @@
         </w:rPr>
         <w:drawing>
           <wp:inline distT="0" distB="0" distL="0" distR="0">
-            <wp:extent cx="4738255" cy="4309450"/>
-            <wp:effectExtent l="0" t="0" r="5715" b="0"/>
-            <wp:docPr id="10" name="Image 10"/>
+            <wp:extent cx="5748655" cy="3736975"/>
+            <wp:effectExtent l="0" t="0" r="4445" b="0"/>
+            <wp:docPr id="7" name="Image 7"/>
             <wp:cNvGraphicFramePr>
               <a:graphicFrameLocks xmlns:a="http://schemas.openxmlformats.org/drawingml/2006/main" noChangeAspect="1"/>
             </wp:cNvGraphicFramePr>
@@ -2186,137 +2158,7 @@
                   <pic:spPr bwMode="auto">
                     <a:xfrm>
                       <a:off x="0" y="0"/>
-                      <a:ext cx="4869719" cy="4429017"/>
-                    </a:xfrm>
-                    <a:prstGeom prst="rect">
-                      <a:avLst/>
-                    </a:prstGeom>
-                    <a:noFill/>
-                    <a:ln>
-                      <a:noFill/>
-                    </a:ln>
-                  </pic:spPr>
-                </pic:pic>
-              </a:graphicData>
-            </a:graphic>
-          </wp:inline>
-        </w:drawing>
-      </w:r>
-    </w:p>
-    <w:p>
-      <w:r>
-        <w:lastRenderedPageBreak/>
-        <w:t xml:space="preserve">Également, un MCD </w:t>
-      </w:r>
-      <w:r>
-        <w:t>du site au national pour la sélection du centre :</w:t>
-      </w:r>
-    </w:p>
-    <w:p>
-      <w:pPr>
-        <w:jc w:val="center"/>
-      </w:pPr>
-      <w:r>
-        <w:rPr>
-          <w:noProof/>
-        </w:rPr>
-        <w:drawing>
-          <wp:inline distT="0" distB="0" distL="0" distR="0">
-            <wp:extent cx="1845733" cy="2895792"/>
-            <wp:effectExtent l="0" t="0" r="2540" b="0"/>
-            <wp:docPr id="11" name="Image 11"/>
-            <wp:cNvGraphicFramePr>
-              <a:graphicFrameLocks xmlns:a="http://schemas.openxmlformats.org/drawingml/2006/main" noChangeAspect="1"/>
-            </wp:cNvGraphicFramePr>
-            <a:graphic xmlns:a="http://schemas.openxmlformats.org/drawingml/2006/main">
-              <a:graphicData uri="http://schemas.openxmlformats.org/drawingml/2006/picture">
-                <pic:pic xmlns:pic="http://schemas.openxmlformats.org/drawingml/2006/picture">
-                  <pic:nvPicPr>
-                    <pic:cNvPr id="0" name="Picture 3"/>
-                    <pic:cNvPicPr>
-                      <a:picLocks noChangeAspect="1" noChangeArrowheads="1"/>
-                    </pic:cNvPicPr>
-                  </pic:nvPicPr>
-                  <pic:blipFill>
-                    <a:blip r:embed="rId21">
-                      <a:extLst>
-                        <a:ext uri="{28A0092B-C50C-407E-A947-70E740481C1C}">
-                          <a14:useLocalDpi xmlns:a14="http://schemas.microsoft.com/office/drawing/2010/main" val="0"/>
-                        </a:ext>
-                      </a:extLst>
-                    </a:blip>
-                    <a:srcRect/>
-                    <a:stretch>
-                      <a:fillRect/>
-                    </a:stretch>
-                  </pic:blipFill>
-                  <pic:spPr bwMode="auto">
-                    <a:xfrm>
-                      <a:off x="0" y="0"/>
-                      <a:ext cx="1857653" cy="2914493"/>
-                    </a:xfrm>
-                    <a:prstGeom prst="rect">
-                      <a:avLst/>
-                    </a:prstGeom>
-                    <a:noFill/>
-                    <a:ln>
-                      <a:noFill/>
-                    </a:ln>
-                  </pic:spPr>
-                </pic:pic>
-              </a:graphicData>
-            </a:graphic>
-          </wp:inline>
-        </w:drawing>
-      </w:r>
-    </w:p>
-    <w:p>
-      <w:r>
-        <w:t>Ainsi que le MLD du site complet :</w:t>
-      </w:r>
-    </w:p>
-    <w:p>
-      <w:pPr>
-        <w:jc w:val="center"/>
-      </w:pPr>
-      <w:r>
-        <w:rPr>
-          <w:noProof/>
-        </w:rPr>
-        <w:drawing>
-          <wp:inline distT="0" distB="0" distL="0" distR="0">
-            <wp:extent cx="5760720" cy="3383915"/>
-            <wp:effectExtent l="0" t="0" r="0" b="6985"/>
-            <wp:docPr id="12" name="Image 12"/>
-            <wp:cNvGraphicFramePr>
-              <a:graphicFrameLocks xmlns:a="http://schemas.openxmlformats.org/drawingml/2006/main" noChangeAspect="1"/>
-            </wp:cNvGraphicFramePr>
-            <a:graphic xmlns:a="http://schemas.openxmlformats.org/drawingml/2006/main">
-              <a:graphicData uri="http://schemas.openxmlformats.org/drawingml/2006/picture">
-                <pic:pic xmlns:pic="http://schemas.openxmlformats.org/drawingml/2006/picture">
-                  <pic:nvPicPr>
-                    <pic:cNvPr id="0" name="Picture 5"/>
-                    <pic:cNvPicPr>
-                      <a:picLocks noChangeAspect="1" noChangeArrowheads="1"/>
-                    </pic:cNvPicPr>
-                  </pic:nvPicPr>
-                  <pic:blipFill>
-                    <a:blip r:embed="rId22">
-                      <a:extLst>
-                        <a:ext uri="{28A0092B-C50C-407E-A947-70E740481C1C}">
-                          <a14:useLocalDpi xmlns:a14="http://schemas.microsoft.com/office/drawing/2010/main" val="0"/>
-                        </a:ext>
-                      </a:extLst>
-                    </a:blip>
-                    <a:srcRect/>
-                    <a:stretch>
-                      <a:fillRect/>
-                    </a:stretch>
-                  </pic:blipFill>
-                  <pic:spPr bwMode="auto">
-                    <a:xfrm>
-                      <a:off x="0" y="0"/>
-                      <a:ext cx="5760720" cy="3383915"/>
+                      <a:ext cx="5748655" cy="3736975"/>
                     </a:xfrm>
                     <a:prstGeom prst="rect">
                       <a:avLst/>
@@ -2515,7 +2357,7 @@
                     </pic:cNvPicPr>
                   </pic:nvPicPr>
                   <pic:blipFill>
-                    <a:blip r:embed="rId23">
+                    <a:blip r:embed="rId21">
                       <a:extLst>
                         <a:ext uri="{28A0092B-C50C-407E-A947-70E740481C1C}">
                           <a14:useLocalDpi xmlns:a14="http://schemas.microsoft.com/office/drawing/2010/main" val="0"/>
@@ -2582,7 +2424,7 @@
                     </pic:cNvPicPr>
                   </pic:nvPicPr>
                   <pic:blipFill>
-                    <a:blip r:embed="rId24">
+                    <a:blip r:embed="rId22">
                       <a:extLst>
                         <a:ext uri="{28A0092B-C50C-407E-A947-70E740481C1C}">
                           <a14:useLocalDpi xmlns:a14="http://schemas.microsoft.com/office/drawing/2010/main" val="0"/>
@@ -2660,7 +2502,7 @@
     </w:p>
     <w:p/>
     <w:sectPr>
-      <w:footerReference w:type="default" r:id="rId25"/>
+      <w:footerReference w:type="default" r:id="rId23"/>
       <w:pgSz w:w="11906" w:h="16838"/>
       <w:pgMar w:top="1417" w:right="1417" w:bottom="1417" w:left="1417" w:header="708" w:footer="708" w:gutter="0"/>
       <w:cols w:space="708"/>
@@ -7209,7 +7051,7 @@
 </file>
 
 <file path=customXml/itemProps1.xml><?xml version="1.0" encoding="utf-8"?>
-<ds:datastoreItem xmlns:ds="http://schemas.openxmlformats.org/officeDocument/2006/customXml" ds:itemID="{86B0BC15-0E5E-41A6-98E0-E3D816E2E9A4}">
+<ds:datastoreItem xmlns:ds="http://schemas.openxmlformats.org/officeDocument/2006/customXml" ds:itemID="{6379889F-C787-4976-B54B-F4B18198017C}">
   <ds:schemaRefs>
     <ds:schemaRef ds:uri="http://schemas.openxmlformats.org/officeDocument/2006/bibliography"/>
   </ds:schemaRefs>

</xml_diff>